<commit_message>
PHD-a guztiz zuzenduta dago
</commit_message>
<xml_diff>
--- a/MasTer/Dokumentuak/ProiektuHelburuDokumentua/PHD.docx
+++ b/MasTer/Dokumentuak/ProiektuHelburuDokumentua/PHD.docx
@@ -5797,7 +5797,7 @@
             <v:stroke joinstyle="miter"/>
             <v:path gradientshapeok="t" o:connecttype="rect"/>
           </v:shapetype>
-          <v:shape id="_x0000_s1032" type="#_x0000_t202" style="position:absolute;margin-left:-23.75pt;margin-top:395.35pt;width:686.1pt;height:20.35pt;z-index:251698176;mso-position-horizontal-relative:text;mso-position-vertical-relative:text" stroked="f">
+          <v:shape id="_x0000_s1032" type="#_x0000_t202" style="position:absolute;margin-left:-23.75pt;margin-top:395.35pt;width:686.1pt;height:20.35pt;z-index:251698176" stroked="f">
             <v:textbox style="mso-next-textbox:#_x0000_s1032;mso-fit-shape-to-text:t" inset="0,0,0,0">
               <w:txbxContent>
                 <w:p>
@@ -5958,6 +5958,29 @@
       </w:r>
       <w:bookmarkEnd w:id="7"/>
     </w:p>
+    <w:p>
+      <w:pPr>
+        <w:pStyle w:val="Prrafodelista"/>
+        <w:spacing w:line="360" w:lineRule="auto"/>
+        <w:ind w:left="792"/>
+        <w:outlineLvl w:val="1"/>
+        <w:rPr>
+          <w:rFonts w:ascii="Times New Roman" w:hAnsi="Times New Roman" w:cs="Times New Roman"/>
+          <w:bCs/>
+          <w:sz w:val="22"/>
+          <w:lang w:val="eu-ES"/>
+        </w:rPr>
+      </w:pPr>
+      <w:r>
+        <w:rPr>
+          <w:rFonts w:ascii="Times New Roman" w:hAnsi="Times New Roman" w:cs="Times New Roman"/>
+          <w:bCs/>
+          <w:sz w:val="22"/>
+          <w:lang w:val="eu-ES"/>
+        </w:rPr>
+        <w:t xml:space="preserve">Taldean egingo dugunez, astero zer egin behar den zerrenda bat egingo da eta horren banaketa bat talde kideen artean. </w:t>
+      </w:r>
+    </w:p>
     <w:tbl>
       <w:tblPr>
         <w:tblW w:w="14646" w:type="dxa"/>
@@ -5979,13 +6002,13 @@
       <w:tblGrid>
         <w:gridCol w:w="4746"/>
         <w:gridCol w:w="919"/>
-        <w:gridCol w:w="1280"/>
-        <w:gridCol w:w="1340"/>
-        <w:gridCol w:w="6361"/>
+        <w:gridCol w:w="1407"/>
+        <w:gridCol w:w="1417"/>
+        <w:gridCol w:w="6157"/>
       </w:tblGrid>
       <w:tr>
         <w:trPr>
-          <w:trHeight w:val="403"/>
+          <w:trHeight w:val="309"/>
         </w:trPr>
         <w:tc>
           <w:tcPr>
@@ -6061,7 +6084,7 @@
         </w:tc>
         <w:tc>
           <w:tcPr>
-            <w:tcW w:w="1280" w:type="dxa"/>
+            <w:tcW w:w="1407" w:type="dxa"/>
             <w:tcBorders>
               <w:bottom w:val="single" w:sz="6" w:space="0" w:color="auto"/>
             </w:tcBorders>
@@ -6088,7 +6111,7 @@
         </w:tc>
         <w:tc>
           <w:tcPr>
-            <w:tcW w:w="1340" w:type="dxa"/>
+            <w:tcW w:w="1417" w:type="dxa"/>
             <w:tcBorders>
               <w:bottom w:val="single" w:sz="6" w:space="0" w:color="auto"/>
             </w:tcBorders>
@@ -6115,7 +6138,7 @@
         </w:tc>
         <w:tc>
           <w:tcPr>
-            <w:tcW w:w="6361" w:type="dxa"/>
+            <w:tcW w:w="6157" w:type="dxa"/>
             <w:tcBorders>
               <w:bottom w:val="single" w:sz="6" w:space="0" w:color="auto"/>
             </w:tcBorders>
@@ -6237,7 +6260,7 @@
         </w:tc>
         <w:tc>
           <w:tcPr>
-            <w:tcW w:w="1280" w:type="dxa"/>
+            <w:tcW w:w="1407" w:type="dxa"/>
             <w:tcBorders>
               <w:top w:val="single" w:sz="6" w:space="0" w:color="auto"/>
               <w:bottom w:val="single" w:sz="6" w:space="0" w:color="auto"/>
@@ -6294,7 +6317,7 @@
         </w:tc>
         <w:tc>
           <w:tcPr>
-            <w:tcW w:w="1340" w:type="dxa"/>
+            <w:tcW w:w="1417" w:type="dxa"/>
             <w:tcBorders>
               <w:top w:val="single" w:sz="6" w:space="0" w:color="auto"/>
               <w:bottom w:val="single" w:sz="6" w:space="0" w:color="auto"/>
@@ -6351,7 +6374,7 @@
         </w:tc>
         <w:tc>
           <w:tcPr>
-            <w:tcW w:w="6361" w:type="dxa"/>
+            <w:tcW w:w="6157" w:type="dxa"/>
             <w:tcBorders>
               <w:top w:val="single" w:sz="6" w:space="0" w:color="auto"/>
               <w:bottom w:val="single" w:sz="6" w:space="0" w:color="auto"/>
@@ -6488,7 +6511,7 @@
         </w:tc>
         <w:tc>
           <w:tcPr>
-            <w:tcW w:w="1280" w:type="dxa"/>
+            <w:tcW w:w="1407" w:type="dxa"/>
             <w:tcBorders>
               <w:top w:val="single" w:sz="6" w:space="0" w:color="auto"/>
             </w:tcBorders>
@@ -6515,7 +6538,7 @@
         </w:tc>
         <w:tc>
           <w:tcPr>
-            <w:tcW w:w="1340" w:type="dxa"/>
+            <w:tcW w:w="1417" w:type="dxa"/>
             <w:tcBorders>
               <w:top w:val="single" w:sz="6" w:space="0" w:color="auto"/>
             </w:tcBorders>
@@ -6542,7 +6565,7 @@
         </w:tc>
         <w:tc>
           <w:tcPr>
-            <w:tcW w:w="6361" w:type="dxa"/>
+            <w:tcW w:w="6157" w:type="dxa"/>
             <w:tcBorders>
               <w:top w:val="single" w:sz="6" w:space="0" w:color="auto"/>
             </w:tcBorders>
@@ -6674,7 +6697,7 @@
         </w:tc>
         <w:tc>
           <w:tcPr>
-            <w:tcW w:w="2620" w:type="dxa"/>
+            <w:tcW w:w="2824" w:type="dxa"/>
             <w:gridSpan w:val="2"/>
             <w:shd w:val="clear" w:color="auto" w:fill="auto"/>
             <w:noWrap/>
@@ -6734,7 +6757,7 @@
         </w:tc>
         <w:tc>
           <w:tcPr>
-            <w:tcW w:w="6361" w:type="dxa"/>
+            <w:tcW w:w="6157" w:type="dxa"/>
             <w:shd w:val="clear" w:color="auto" w:fill="auto"/>
             <w:noWrap/>
             <w:vAlign w:val="bottom"/>
@@ -7014,7 +7037,7 @@
         </w:tc>
         <w:tc>
           <w:tcPr>
-            <w:tcW w:w="1280" w:type="dxa"/>
+            <w:tcW w:w="1407" w:type="dxa"/>
             <w:shd w:val="clear" w:color="auto" w:fill="auto"/>
             <w:noWrap/>
             <w:vAlign w:val="bottom"/>
@@ -7043,13 +7066,33 @@
                 <w:szCs w:val="20"/>
                 <w:lang w:eastAsia="es-ES" w:bidi="ar-SA"/>
               </w:rPr>
-              <w:t>22/02/11</w:t>
+              <w:t>11</w:t>
+            </w:r>
+            <w:r>
+              <w:rPr>
+                <w:rFonts w:ascii="Arial" w:eastAsia="Times New Roman" w:hAnsi="Arial" w:cs="Arial"/>
+                <w:kern w:val="0"/>
+                <w:sz w:val="20"/>
+                <w:szCs w:val="20"/>
+                <w:lang w:eastAsia="es-ES" w:bidi="ar-SA"/>
+              </w:rPr>
+              <w:t>/02/</w:t>
+            </w:r>
+            <w:r>
+              <w:rPr>
+                <w:rFonts w:ascii="Arial" w:eastAsia="Times New Roman" w:hAnsi="Arial" w:cs="Arial"/>
+                <w:kern w:val="0"/>
+                <w:sz w:val="20"/>
+                <w:szCs w:val="20"/>
+                <w:lang w:eastAsia="es-ES" w:bidi="ar-SA"/>
+              </w:rPr>
+              <w:t>22</w:t>
             </w:r>
           </w:p>
         </w:tc>
         <w:tc>
           <w:tcPr>
-            <w:tcW w:w="1340" w:type="dxa"/>
+            <w:tcW w:w="1417" w:type="dxa"/>
             <w:tcBorders>
               <w:top w:val="single" w:sz="6" w:space="0" w:color="auto"/>
               <w:bottom w:val="single" w:sz="6" w:space="0" w:color="auto"/>
@@ -7082,13 +7125,33 @@
                 <w:szCs w:val="20"/>
                 <w:lang w:eastAsia="es-ES" w:bidi="ar-SA"/>
               </w:rPr>
-              <w:t>01/03/11</w:t>
+              <w:t>1</w:t>
+            </w:r>
+            <w:r>
+              <w:rPr>
+                <w:rFonts w:ascii="Arial" w:eastAsia="Times New Roman" w:hAnsi="Arial" w:cs="Arial"/>
+                <w:kern w:val="0"/>
+                <w:sz w:val="20"/>
+                <w:szCs w:val="20"/>
+                <w:lang w:eastAsia="es-ES" w:bidi="ar-SA"/>
+              </w:rPr>
+              <w:t>1/03/</w:t>
+            </w:r>
+            <w:r>
+              <w:rPr>
+                <w:rFonts w:ascii="Arial" w:eastAsia="Times New Roman" w:hAnsi="Arial" w:cs="Arial"/>
+                <w:kern w:val="0"/>
+                <w:sz w:val="20"/>
+                <w:szCs w:val="20"/>
+                <w:lang w:eastAsia="es-ES" w:bidi="ar-SA"/>
+              </w:rPr>
+              <w:t>01</w:t>
             </w:r>
           </w:p>
         </w:tc>
         <w:tc>
           <w:tcPr>
-            <w:tcW w:w="6361" w:type="dxa"/>
+            <w:tcW w:w="6157" w:type="dxa"/>
             <w:shd w:val="clear" w:color="auto" w:fill="auto"/>
             <w:noWrap/>
             <w:vAlign w:val="bottom"/>
@@ -7249,7 +7312,27 @@
                 <w:szCs w:val="20"/>
                 <w:lang w:eastAsia="es-ES" w:bidi="ar-SA"/>
               </w:rPr>
-              <w:t>ondoren</w:t>
+              <w:t>ond</w:t>
+            </w:r>
+            <w:r>
+              <w:rPr>
+                <w:rFonts w:ascii="Arial" w:eastAsia="Times New Roman" w:hAnsi="Arial" w:cs="Arial"/>
+                <w:kern w:val="0"/>
+                <w:sz w:val="20"/>
+                <w:szCs w:val="20"/>
+                <w:lang w:eastAsia="es-ES" w:bidi="ar-SA"/>
+              </w:rPr>
+              <w:t>o</w:t>
+            </w:r>
+            <w:r>
+              <w:rPr>
+                <w:rFonts w:ascii="Arial" w:eastAsia="Times New Roman" w:hAnsi="Arial" w:cs="Arial"/>
+                <w:kern w:val="0"/>
+                <w:sz w:val="20"/>
+                <w:szCs w:val="20"/>
+                <w:lang w:eastAsia="es-ES" w:bidi="ar-SA"/>
+              </w:rPr>
+              <w:t>ren</w:t>
             </w:r>
             <w:proofErr w:type="spellEnd"/>
             <w:r>
@@ -7427,7 +7510,7 @@
         </w:tc>
         <w:tc>
           <w:tcPr>
-            <w:tcW w:w="2620" w:type="dxa"/>
+            <w:tcW w:w="2824" w:type="dxa"/>
             <w:gridSpan w:val="2"/>
             <w:shd w:val="clear" w:color="auto" w:fill="auto"/>
             <w:noWrap/>
@@ -7487,7 +7570,7 @@
         </w:tc>
         <w:tc>
           <w:tcPr>
-            <w:tcW w:w="6361" w:type="dxa"/>
+            <w:tcW w:w="6157" w:type="dxa"/>
             <w:shd w:val="clear" w:color="auto" w:fill="auto"/>
             <w:noWrap/>
             <w:vAlign w:val="bottom"/>
@@ -7702,7 +7785,7 @@
         </w:tc>
         <w:tc>
           <w:tcPr>
-            <w:tcW w:w="1280" w:type="dxa"/>
+            <w:tcW w:w="1407" w:type="dxa"/>
             <w:shd w:val="clear" w:color="auto" w:fill="auto"/>
             <w:noWrap/>
             <w:vAlign w:val="bottom"/>
@@ -7727,7 +7810,7 @@
         </w:tc>
         <w:tc>
           <w:tcPr>
-            <w:tcW w:w="1340" w:type="dxa"/>
+            <w:tcW w:w="1417" w:type="dxa"/>
             <w:tcBorders>
               <w:bottom w:val="single" w:sz="6" w:space="0" w:color="auto"/>
             </w:tcBorders>
@@ -7755,7 +7838,7 @@
         </w:tc>
         <w:tc>
           <w:tcPr>
-            <w:tcW w:w="6361" w:type="dxa"/>
+            <w:tcW w:w="6157" w:type="dxa"/>
             <w:shd w:val="clear" w:color="auto" w:fill="auto"/>
             <w:noWrap/>
             <w:vAlign w:val="bottom"/>
@@ -7928,7 +8011,7 @@
         </w:tc>
         <w:tc>
           <w:tcPr>
-            <w:tcW w:w="1280" w:type="dxa"/>
+            <w:tcW w:w="1407" w:type="dxa"/>
             <w:shd w:val="clear" w:color="auto" w:fill="auto"/>
             <w:noWrap/>
             <w:vAlign w:val="bottom"/>
@@ -7957,13 +8040,33 @@
                 <w:szCs w:val="20"/>
                 <w:lang w:eastAsia="es-ES" w:bidi="ar-SA"/>
               </w:rPr>
-              <w:t>01/03/11</w:t>
+              <w:t>11</w:t>
+            </w:r>
+            <w:r>
+              <w:rPr>
+                <w:rFonts w:ascii="Arial" w:eastAsia="Times New Roman" w:hAnsi="Arial" w:cs="Arial"/>
+                <w:kern w:val="0"/>
+                <w:sz w:val="20"/>
+                <w:szCs w:val="20"/>
+                <w:lang w:eastAsia="es-ES" w:bidi="ar-SA"/>
+              </w:rPr>
+              <w:t>/03/</w:t>
+            </w:r>
+            <w:r>
+              <w:rPr>
+                <w:rFonts w:ascii="Arial" w:eastAsia="Times New Roman" w:hAnsi="Arial" w:cs="Arial"/>
+                <w:kern w:val="0"/>
+                <w:sz w:val="20"/>
+                <w:szCs w:val="20"/>
+                <w:lang w:eastAsia="es-ES" w:bidi="ar-SA"/>
+              </w:rPr>
+              <w:t>01</w:t>
             </w:r>
           </w:p>
         </w:tc>
         <w:tc>
           <w:tcPr>
-            <w:tcW w:w="1340" w:type="dxa"/>
+            <w:tcW w:w="1417" w:type="dxa"/>
             <w:tcBorders>
               <w:top w:val="single" w:sz="6" w:space="0" w:color="auto"/>
               <w:bottom w:val="single" w:sz="6" w:space="0" w:color="auto"/>
@@ -7996,13 +8099,33 @@
                 <w:szCs w:val="20"/>
                 <w:lang w:eastAsia="es-ES" w:bidi="ar-SA"/>
               </w:rPr>
-              <w:t>08/03/11</w:t>
+              <w:t>11</w:t>
+            </w:r>
+            <w:r>
+              <w:rPr>
+                <w:rFonts w:ascii="Arial" w:eastAsia="Times New Roman" w:hAnsi="Arial" w:cs="Arial"/>
+                <w:kern w:val="0"/>
+                <w:sz w:val="20"/>
+                <w:szCs w:val="20"/>
+                <w:lang w:eastAsia="es-ES" w:bidi="ar-SA"/>
+              </w:rPr>
+              <w:t>/03/</w:t>
+            </w:r>
+            <w:r>
+              <w:rPr>
+                <w:rFonts w:ascii="Arial" w:eastAsia="Times New Roman" w:hAnsi="Arial" w:cs="Arial"/>
+                <w:kern w:val="0"/>
+                <w:sz w:val="20"/>
+                <w:szCs w:val="20"/>
+                <w:lang w:eastAsia="es-ES" w:bidi="ar-SA"/>
+              </w:rPr>
+              <w:t>08</w:t>
             </w:r>
           </w:p>
         </w:tc>
         <w:tc>
           <w:tcPr>
-            <w:tcW w:w="6361" w:type="dxa"/>
+            <w:tcW w:w="6157" w:type="dxa"/>
             <w:shd w:val="clear" w:color="auto" w:fill="auto"/>
             <w:noWrap/>
             <w:vAlign w:val="bottom"/>
@@ -8307,7 +8430,7 @@
         </w:tc>
         <w:tc>
           <w:tcPr>
-            <w:tcW w:w="1280" w:type="dxa"/>
+            <w:tcW w:w="1407" w:type="dxa"/>
             <w:shd w:val="clear" w:color="auto" w:fill="auto"/>
             <w:noWrap/>
             <w:vAlign w:val="bottom"/>
@@ -8336,13 +8459,33 @@
                 <w:szCs w:val="20"/>
                 <w:lang w:eastAsia="es-ES" w:bidi="ar-SA"/>
               </w:rPr>
-              <w:t>02/03/11</w:t>
+              <w:t>11</w:t>
+            </w:r>
+            <w:r>
+              <w:rPr>
+                <w:rFonts w:ascii="Arial" w:eastAsia="Times New Roman" w:hAnsi="Arial" w:cs="Arial"/>
+                <w:kern w:val="0"/>
+                <w:sz w:val="20"/>
+                <w:szCs w:val="20"/>
+                <w:lang w:eastAsia="es-ES" w:bidi="ar-SA"/>
+              </w:rPr>
+              <w:t>/03/</w:t>
+            </w:r>
+            <w:r>
+              <w:rPr>
+                <w:rFonts w:ascii="Arial" w:eastAsia="Times New Roman" w:hAnsi="Arial" w:cs="Arial"/>
+                <w:kern w:val="0"/>
+                <w:sz w:val="20"/>
+                <w:szCs w:val="20"/>
+                <w:lang w:eastAsia="es-ES" w:bidi="ar-SA"/>
+              </w:rPr>
+              <w:t>02</w:t>
             </w:r>
           </w:p>
         </w:tc>
         <w:tc>
           <w:tcPr>
-            <w:tcW w:w="1340" w:type="dxa"/>
+            <w:tcW w:w="1417" w:type="dxa"/>
             <w:tcBorders>
               <w:top w:val="single" w:sz="6" w:space="0" w:color="auto"/>
               <w:bottom w:val="single" w:sz="6" w:space="0" w:color="auto"/>
@@ -8375,13 +8518,33 @@
                 <w:szCs w:val="20"/>
                 <w:lang w:eastAsia="es-ES" w:bidi="ar-SA"/>
               </w:rPr>
-              <w:t>08/03/11</w:t>
+              <w:t>11</w:t>
+            </w:r>
+            <w:r>
+              <w:rPr>
+                <w:rFonts w:ascii="Arial" w:eastAsia="Times New Roman" w:hAnsi="Arial" w:cs="Arial"/>
+                <w:kern w:val="0"/>
+                <w:sz w:val="20"/>
+                <w:szCs w:val="20"/>
+                <w:lang w:eastAsia="es-ES" w:bidi="ar-SA"/>
+              </w:rPr>
+              <w:t>/03/</w:t>
+            </w:r>
+            <w:r>
+              <w:rPr>
+                <w:rFonts w:ascii="Arial" w:eastAsia="Times New Roman" w:hAnsi="Arial" w:cs="Arial"/>
+                <w:kern w:val="0"/>
+                <w:sz w:val="20"/>
+                <w:szCs w:val="20"/>
+                <w:lang w:eastAsia="es-ES" w:bidi="ar-SA"/>
+              </w:rPr>
+              <w:t>08</w:t>
             </w:r>
           </w:p>
         </w:tc>
         <w:tc>
           <w:tcPr>
-            <w:tcW w:w="6361" w:type="dxa"/>
+            <w:tcW w:w="6157" w:type="dxa"/>
             <w:shd w:val="clear" w:color="auto" w:fill="auto"/>
             <w:noWrap/>
             <w:vAlign w:val="bottom"/>
@@ -8622,7 +8785,7 @@
         </w:tc>
         <w:tc>
           <w:tcPr>
-            <w:tcW w:w="1280" w:type="dxa"/>
+            <w:tcW w:w="1407" w:type="dxa"/>
             <w:shd w:val="clear" w:color="auto" w:fill="auto"/>
             <w:noWrap/>
             <w:vAlign w:val="bottom"/>
@@ -8647,7 +8810,7 @@
         </w:tc>
         <w:tc>
           <w:tcPr>
-            <w:tcW w:w="1340" w:type="dxa"/>
+            <w:tcW w:w="1417" w:type="dxa"/>
             <w:tcBorders>
               <w:top w:val="single" w:sz="6" w:space="0" w:color="auto"/>
               <w:bottom w:val="single" w:sz="6" w:space="0" w:color="auto"/>
@@ -8676,7 +8839,7 @@
         </w:tc>
         <w:tc>
           <w:tcPr>
-            <w:tcW w:w="6361" w:type="dxa"/>
+            <w:tcW w:w="6157" w:type="dxa"/>
             <w:shd w:val="clear" w:color="auto" w:fill="auto"/>
             <w:noWrap/>
             <w:vAlign w:val="bottom"/>
@@ -8696,6 +8859,40 @@
                 <w:lang w:eastAsia="es-ES" w:bidi="ar-SA"/>
               </w:rPr>
             </w:pPr>
+            <w:proofErr w:type="spellStart"/>
+            <w:r>
+              <w:rPr>
+                <w:rFonts w:ascii="Arial" w:eastAsia="Times New Roman" w:hAnsi="Arial" w:cs="Arial"/>
+                <w:kern w:val="0"/>
+                <w:sz w:val="20"/>
+                <w:szCs w:val="20"/>
+                <w:lang w:eastAsia="es-ES" w:bidi="ar-SA"/>
+              </w:rPr>
+              <w:t>Idazkaria</w:t>
+            </w:r>
+            <w:proofErr w:type="spellEnd"/>
+            <w:r>
+              <w:rPr>
+                <w:rFonts w:ascii="Arial" w:eastAsia="Times New Roman" w:hAnsi="Arial" w:cs="Arial"/>
+                <w:kern w:val="0"/>
+                <w:sz w:val="20"/>
+                <w:szCs w:val="20"/>
+                <w:lang w:eastAsia="es-ES" w:bidi="ar-SA"/>
+              </w:rPr>
+              <w:t xml:space="preserve"> </w:t>
+            </w:r>
+            <w:proofErr w:type="spellStart"/>
+            <w:r>
+              <w:rPr>
+                <w:rFonts w:ascii="Arial" w:eastAsia="Times New Roman" w:hAnsi="Arial" w:cs="Arial"/>
+                <w:kern w:val="0"/>
+                <w:sz w:val="20"/>
+                <w:szCs w:val="20"/>
+                <w:lang w:eastAsia="es-ES" w:bidi="ar-SA"/>
+              </w:rPr>
+              <w:t>interfazea</w:t>
+            </w:r>
+            <w:proofErr w:type="spellEnd"/>
           </w:p>
         </w:tc>
       </w:tr>
@@ -8783,7 +8980,7 @@
         </w:tc>
         <w:tc>
           <w:tcPr>
-            <w:tcW w:w="1280" w:type="dxa"/>
+            <w:tcW w:w="1407" w:type="dxa"/>
             <w:shd w:val="clear" w:color="auto" w:fill="auto"/>
             <w:noWrap/>
             <w:vAlign w:val="bottom"/>
@@ -8812,13 +9009,33 @@
                 <w:szCs w:val="20"/>
                 <w:lang w:eastAsia="es-ES" w:bidi="ar-SA"/>
               </w:rPr>
-              <w:t>01/03/11</w:t>
+              <w:t>1</w:t>
+            </w:r>
+            <w:r>
+              <w:rPr>
+                <w:rFonts w:ascii="Arial" w:eastAsia="Times New Roman" w:hAnsi="Arial" w:cs="Arial"/>
+                <w:kern w:val="0"/>
+                <w:sz w:val="20"/>
+                <w:szCs w:val="20"/>
+                <w:lang w:eastAsia="es-ES" w:bidi="ar-SA"/>
+              </w:rPr>
+              <w:t>1/03/</w:t>
+            </w:r>
+            <w:r>
+              <w:rPr>
+                <w:rFonts w:ascii="Arial" w:eastAsia="Times New Roman" w:hAnsi="Arial" w:cs="Arial"/>
+                <w:kern w:val="0"/>
+                <w:sz w:val="20"/>
+                <w:szCs w:val="20"/>
+                <w:lang w:eastAsia="es-ES" w:bidi="ar-SA"/>
+              </w:rPr>
+              <w:t>01</w:t>
             </w:r>
           </w:p>
         </w:tc>
         <w:tc>
           <w:tcPr>
-            <w:tcW w:w="1340" w:type="dxa"/>
+            <w:tcW w:w="1417" w:type="dxa"/>
             <w:tcBorders>
               <w:top w:val="single" w:sz="6" w:space="0" w:color="auto"/>
               <w:bottom w:val="single" w:sz="6" w:space="0" w:color="auto"/>
@@ -8851,33 +9068,33 @@
                 <w:szCs w:val="20"/>
                 <w:lang w:eastAsia="es-ES" w:bidi="ar-SA"/>
               </w:rPr>
+              <w:t>11</w:t>
+            </w:r>
+            <w:r>
+              <w:rPr>
+                <w:rFonts w:ascii="Arial" w:eastAsia="Times New Roman" w:hAnsi="Arial" w:cs="Arial"/>
+                <w:kern w:val="0"/>
+                <w:sz w:val="20"/>
+                <w:szCs w:val="20"/>
+                <w:lang w:eastAsia="es-ES" w:bidi="ar-SA"/>
+              </w:rPr>
+              <w:t>/03/</w:t>
+            </w:r>
+            <w:r>
+              <w:rPr>
+                <w:rFonts w:ascii="Arial" w:eastAsia="Times New Roman" w:hAnsi="Arial" w:cs="Arial"/>
+                <w:kern w:val="0"/>
+                <w:sz w:val="20"/>
+                <w:szCs w:val="20"/>
+                <w:lang w:eastAsia="es-ES" w:bidi="ar-SA"/>
+              </w:rPr>
               <w:t>09</w:t>
-            </w:r>
-            <w:r>
-              <w:rPr>
-                <w:rFonts w:ascii="Arial" w:eastAsia="Times New Roman" w:hAnsi="Arial" w:cs="Arial"/>
-                <w:kern w:val="0"/>
-                <w:sz w:val="20"/>
-                <w:szCs w:val="20"/>
-                <w:lang w:eastAsia="es-ES" w:bidi="ar-SA"/>
-              </w:rPr>
-              <w:t>/03/</w:t>
-            </w:r>
-            <w:r>
-              <w:rPr>
-                <w:rFonts w:ascii="Arial" w:eastAsia="Times New Roman" w:hAnsi="Arial" w:cs="Arial"/>
-                <w:kern w:val="0"/>
-                <w:sz w:val="20"/>
-                <w:szCs w:val="20"/>
-                <w:lang w:eastAsia="es-ES" w:bidi="ar-SA"/>
-              </w:rPr>
-              <w:t>11</w:t>
             </w:r>
           </w:p>
         </w:tc>
         <w:tc>
           <w:tcPr>
-            <w:tcW w:w="6361" w:type="dxa"/>
+            <w:tcW w:w="6157" w:type="dxa"/>
             <w:shd w:val="clear" w:color="auto" w:fill="auto"/>
             <w:noWrap/>
             <w:vAlign w:val="bottom"/>
@@ -9038,27 +9255,7 @@
                 <w:szCs w:val="20"/>
                 <w:lang w:eastAsia="es-ES" w:bidi="ar-SA"/>
               </w:rPr>
-              <w:t>dise</w:t>
-            </w:r>
-            <w:r>
-              <w:rPr>
-                <w:rFonts w:ascii="Arial" w:eastAsia="Times New Roman" w:hAnsi="Arial" w:cs="Arial"/>
-                <w:kern w:val="0"/>
-                <w:sz w:val="20"/>
-                <w:szCs w:val="20"/>
-                <w:lang w:eastAsia="es-ES" w:bidi="ar-SA"/>
-              </w:rPr>
-              <w:t>i</w:t>
-            </w:r>
-            <w:r>
-              <w:rPr>
-                <w:rFonts w:ascii="Arial" w:eastAsia="Times New Roman" w:hAnsi="Arial" w:cs="Arial"/>
-                <w:kern w:val="0"/>
-                <w:sz w:val="20"/>
-                <w:szCs w:val="20"/>
-                <w:lang w:eastAsia="es-ES" w:bidi="ar-SA"/>
-              </w:rPr>
-              <w:t>nua</w:t>
+              <w:t>diseinua</w:t>
             </w:r>
             <w:proofErr w:type="spellEnd"/>
           </w:p>
@@ -9145,7 +9342,7 @@
         </w:tc>
         <w:tc>
           <w:tcPr>
-            <w:tcW w:w="1280" w:type="dxa"/>
+            <w:tcW w:w="1407" w:type="dxa"/>
             <w:shd w:val="clear" w:color="auto" w:fill="auto"/>
             <w:noWrap/>
             <w:vAlign w:val="bottom"/>
@@ -9174,13 +9371,33 @@
                 <w:szCs w:val="20"/>
                 <w:lang w:eastAsia="es-ES" w:bidi="ar-SA"/>
               </w:rPr>
-              <w:t>04/03/11</w:t>
+              <w:t>11</w:t>
+            </w:r>
+            <w:r>
+              <w:rPr>
+                <w:rFonts w:ascii="Arial" w:eastAsia="Times New Roman" w:hAnsi="Arial" w:cs="Arial"/>
+                <w:kern w:val="0"/>
+                <w:sz w:val="20"/>
+                <w:szCs w:val="20"/>
+                <w:lang w:eastAsia="es-ES" w:bidi="ar-SA"/>
+              </w:rPr>
+              <w:t>/03/</w:t>
+            </w:r>
+            <w:r>
+              <w:rPr>
+                <w:rFonts w:ascii="Arial" w:eastAsia="Times New Roman" w:hAnsi="Arial" w:cs="Arial"/>
+                <w:kern w:val="0"/>
+                <w:sz w:val="20"/>
+                <w:szCs w:val="20"/>
+                <w:lang w:eastAsia="es-ES" w:bidi="ar-SA"/>
+              </w:rPr>
+              <w:t>04</w:t>
             </w:r>
           </w:p>
         </w:tc>
         <w:tc>
           <w:tcPr>
-            <w:tcW w:w="1340" w:type="dxa"/>
+            <w:tcW w:w="1417" w:type="dxa"/>
             <w:tcBorders>
               <w:top w:val="single" w:sz="6" w:space="0" w:color="auto"/>
               <w:bottom w:val="single" w:sz="6" w:space="0" w:color="auto"/>
@@ -9219,7 +9436,7 @@
         </w:tc>
         <w:tc>
           <w:tcPr>
-            <w:tcW w:w="6361" w:type="dxa"/>
+            <w:tcW w:w="6157" w:type="dxa"/>
             <w:shd w:val="clear" w:color="auto" w:fill="auto"/>
             <w:noWrap/>
             <w:vAlign w:val="bottom"/>
@@ -9404,7 +9621,7 @@
         </w:tc>
         <w:tc>
           <w:tcPr>
-            <w:tcW w:w="1280" w:type="dxa"/>
+            <w:tcW w:w="1407" w:type="dxa"/>
             <w:shd w:val="clear" w:color="auto" w:fill="auto"/>
             <w:noWrap/>
             <w:vAlign w:val="bottom"/>
@@ -9433,13 +9650,33 @@
                 <w:szCs w:val="20"/>
                 <w:lang w:eastAsia="es-ES" w:bidi="ar-SA"/>
               </w:rPr>
-              <w:t>09/03/11</w:t>
+              <w:t>11</w:t>
+            </w:r>
+            <w:r>
+              <w:rPr>
+                <w:rFonts w:ascii="Arial" w:eastAsia="Times New Roman" w:hAnsi="Arial" w:cs="Arial"/>
+                <w:kern w:val="0"/>
+                <w:sz w:val="20"/>
+                <w:szCs w:val="20"/>
+                <w:lang w:eastAsia="es-ES" w:bidi="ar-SA"/>
+              </w:rPr>
+              <w:t>/03/</w:t>
+            </w:r>
+            <w:r>
+              <w:rPr>
+                <w:rFonts w:ascii="Arial" w:eastAsia="Times New Roman" w:hAnsi="Arial" w:cs="Arial"/>
+                <w:kern w:val="0"/>
+                <w:sz w:val="20"/>
+                <w:szCs w:val="20"/>
+                <w:lang w:eastAsia="es-ES" w:bidi="ar-SA"/>
+              </w:rPr>
+              <w:t>09</w:t>
             </w:r>
           </w:p>
         </w:tc>
         <w:tc>
           <w:tcPr>
-            <w:tcW w:w="1340" w:type="dxa"/>
+            <w:tcW w:w="1417" w:type="dxa"/>
             <w:tcBorders>
               <w:top w:val="single" w:sz="6" w:space="0" w:color="auto"/>
               <w:bottom w:val="single" w:sz="6" w:space="0" w:color="auto"/>
@@ -9472,13 +9709,43 @@
                 <w:szCs w:val="20"/>
                 <w:lang w:eastAsia="es-ES" w:bidi="ar-SA"/>
               </w:rPr>
-              <w:t>14/03/11</w:t>
+              <w:t>1</w:t>
+            </w:r>
+            <w:r>
+              <w:rPr>
+                <w:rFonts w:ascii="Arial" w:eastAsia="Times New Roman" w:hAnsi="Arial" w:cs="Arial"/>
+                <w:kern w:val="0"/>
+                <w:sz w:val="20"/>
+                <w:szCs w:val="20"/>
+                <w:lang w:eastAsia="es-ES" w:bidi="ar-SA"/>
+              </w:rPr>
+              <w:t>1</w:t>
+            </w:r>
+            <w:r>
+              <w:rPr>
+                <w:rFonts w:ascii="Arial" w:eastAsia="Times New Roman" w:hAnsi="Arial" w:cs="Arial"/>
+                <w:kern w:val="0"/>
+                <w:sz w:val="20"/>
+                <w:szCs w:val="20"/>
+                <w:lang w:eastAsia="es-ES" w:bidi="ar-SA"/>
+              </w:rPr>
+              <w:t>/03/</w:t>
+            </w:r>
+            <w:r>
+              <w:rPr>
+                <w:rFonts w:ascii="Arial" w:eastAsia="Times New Roman" w:hAnsi="Arial" w:cs="Arial"/>
+                <w:kern w:val="0"/>
+                <w:sz w:val="20"/>
+                <w:szCs w:val="20"/>
+                <w:lang w:eastAsia="es-ES" w:bidi="ar-SA"/>
+              </w:rPr>
+              <w:t>14</w:t>
             </w:r>
           </w:p>
         </w:tc>
         <w:tc>
           <w:tcPr>
-            <w:tcW w:w="6361" w:type="dxa"/>
+            <w:tcW w:w="6157" w:type="dxa"/>
             <w:shd w:val="clear" w:color="auto" w:fill="auto"/>
             <w:noWrap/>
             <w:vAlign w:val="bottom"/>
@@ -9707,7 +9974,7 @@
         </w:tc>
         <w:tc>
           <w:tcPr>
-            <w:tcW w:w="1280" w:type="dxa"/>
+            <w:tcW w:w="1407" w:type="dxa"/>
             <w:shd w:val="clear" w:color="auto" w:fill="auto"/>
             <w:noWrap/>
             <w:vAlign w:val="bottom"/>
@@ -9732,7 +9999,7 @@
         </w:tc>
         <w:tc>
           <w:tcPr>
-            <w:tcW w:w="1340" w:type="dxa"/>
+            <w:tcW w:w="1417" w:type="dxa"/>
             <w:tcBorders>
               <w:top w:val="single" w:sz="6" w:space="0" w:color="auto"/>
               <w:bottom w:val="single" w:sz="6" w:space="0" w:color="auto"/>
@@ -9761,7 +10028,7 @@
         </w:tc>
         <w:tc>
           <w:tcPr>
-            <w:tcW w:w="6361" w:type="dxa"/>
+            <w:tcW w:w="6157" w:type="dxa"/>
             <w:shd w:val="clear" w:color="auto" w:fill="auto"/>
             <w:noWrap/>
             <w:vAlign w:val="bottom"/>
@@ -9781,6 +10048,38 @@
                 <w:lang w:eastAsia="es-ES" w:bidi="ar-SA"/>
               </w:rPr>
             </w:pPr>
+            <w:r>
+              <w:rPr>
+                <w:rFonts w:ascii="Arial" w:eastAsia="Times New Roman" w:hAnsi="Arial" w:cs="Arial"/>
+                <w:kern w:val="0"/>
+                <w:sz w:val="20"/>
+                <w:szCs w:val="20"/>
+                <w:lang w:eastAsia="es-ES" w:bidi="ar-SA"/>
+              </w:rPr>
+              <w:t xml:space="preserve">Terapeuta </w:t>
+            </w:r>
+            <w:proofErr w:type="spellStart"/>
+            <w:r>
+              <w:rPr>
+                <w:rFonts w:ascii="Arial" w:eastAsia="Times New Roman" w:hAnsi="Arial" w:cs="Arial"/>
+                <w:kern w:val="0"/>
+                <w:sz w:val="20"/>
+                <w:szCs w:val="20"/>
+                <w:lang w:eastAsia="es-ES" w:bidi="ar-SA"/>
+              </w:rPr>
+              <w:t>interfaze</w:t>
+            </w:r>
+            <w:r>
+              <w:rPr>
+                <w:rFonts w:ascii="Arial" w:eastAsia="Times New Roman" w:hAnsi="Arial" w:cs="Arial"/>
+                <w:kern w:val="0"/>
+                <w:sz w:val="20"/>
+                <w:szCs w:val="20"/>
+                <w:lang w:eastAsia="es-ES" w:bidi="ar-SA"/>
+              </w:rPr>
+              <w:t>a</w:t>
+            </w:r>
+            <w:proofErr w:type="spellEnd"/>
           </w:p>
         </w:tc>
       </w:tr>
@@ -9868,7 +10167,7 @@
         </w:tc>
         <w:tc>
           <w:tcPr>
-            <w:tcW w:w="1280" w:type="dxa"/>
+            <w:tcW w:w="1407" w:type="dxa"/>
             <w:shd w:val="clear" w:color="auto" w:fill="auto"/>
             <w:noWrap/>
             <w:vAlign w:val="bottom"/>
@@ -9897,13 +10196,43 @@
                 <w:szCs w:val="20"/>
                 <w:lang w:eastAsia="es-ES" w:bidi="ar-SA"/>
               </w:rPr>
-              <w:t>15/03/11</w:t>
+              <w:t>1</w:t>
+            </w:r>
+            <w:r>
+              <w:rPr>
+                <w:rFonts w:ascii="Arial" w:eastAsia="Times New Roman" w:hAnsi="Arial" w:cs="Arial"/>
+                <w:kern w:val="0"/>
+                <w:sz w:val="20"/>
+                <w:szCs w:val="20"/>
+                <w:lang w:eastAsia="es-ES" w:bidi="ar-SA"/>
+              </w:rPr>
+              <w:t>1</w:t>
+            </w:r>
+            <w:r>
+              <w:rPr>
+                <w:rFonts w:ascii="Arial" w:eastAsia="Times New Roman" w:hAnsi="Arial" w:cs="Arial"/>
+                <w:kern w:val="0"/>
+                <w:sz w:val="20"/>
+                <w:szCs w:val="20"/>
+                <w:lang w:eastAsia="es-ES" w:bidi="ar-SA"/>
+              </w:rPr>
+              <w:t>/03/1</w:t>
+            </w:r>
+            <w:r>
+              <w:rPr>
+                <w:rFonts w:ascii="Arial" w:eastAsia="Times New Roman" w:hAnsi="Arial" w:cs="Arial"/>
+                <w:kern w:val="0"/>
+                <w:sz w:val="20"/>
+                <w:szCs w:val="20"/>
+                <w:lang w:eastAsia="es-ES" w:bidi="ar-SA"/>
+              </w:rPr>
+              <w:t>5</w:t>
             </w:r>
           </w:p>
         </w:tc>
         <w:tc>
           <w:tcPr>
-            <w:tcW w:w="1340" w:type="dxa"/>
+            <w:tcW w:w="1417" w:type="dxa"/>
             <w:tcBorders>
               <w:top w:val="single" w:sz="6" w:space="0" w:color="auto"/>
               <w:bottom w:val="single" w:sz="6" w:space="0" w:color="auto"/>
@@ -9936,13 +10265,33 @@
                 <w:szCs w:val="20"/>
                 <w:lang w:eastAsia="es-ES" w:bidi="ar-SA"/>
               </w:rPr>
-              <w:t>23/03/11</w:t>
+              <w:t>11</w:t>
+            </w:r>
+            <w:r>
+              <w:rPr>
+                <w:rFonts w:ascii="Arial" w:eastAsia="Times New Roman" w:hAnsi="Arial" w:cs="Arial"/>
+                <w:kern w:val="0"/>
+                <w:sz w:val="20"/>
+                <w:szCs w:val="20"/>
+                <w:lang w:eastAsia="es-ES" w:bidi="ar-SA"/>
+              </w:rPr>
+              <w:t>/03/</w:t>
+            </w:r>
+            <w:r>
+              <w:rPr>
+                <w:rFonts w:ascii="Arial" w:eastAsia="Times New Roman" w:hAnsi="Arial" w:cs="Arial"/>
+                <w:kern w:val="0"/>
+                <w:sz w:val="20"/>
+                <w:szCs w:val="20"/>
+                <w:lang w:eastAsia="es-ES" w:bidi="ar-SA"/>
+              </w:rPr>
+              <w:t>23</w:t>
             </w:r>
           </w:p>
         </w:tc>
         <w:tc>
           <w:tcPr>
-            <w:tcW w:w="6361" w:type="dxa"/>
+            <w:tcW w:w="6157" w:type="dxa"/>
             <w:shd w:val="clear" w:color="auto" w:fill="auto"/>
             <w:noWrap/>
             <w:vAlign w:val="bottom"/>
@@ -10103,27 +10452,7 @@
                 <w:szCs w:val="20"/>
                 <w:lang w:eastAsia="es-ES" w:bidi="ar-SA"/>
               </w:rPr>
-              <w:t>dise</w:t>
-            </w:r>
-            <w:r>
-              <w:rPr>
-                <w:rFonts w:ascii="Arial" w:eastAsia="Times New Roman" w:hAnsi="Arial" w:cs="Arial"/>
-                <w:kern w:val="0"/>
-                <w:sz w:val="20"/>
-                <w:szCs w:val="20"/>
-                <w:lang w:eastAsia="es-ES" w:bidi="ar-SA"/>
-              </w:rPr>
-              <w:t>i</w:t>
-            </w:r>
-            <w:r>
-              <w:rPr>
-                <w:rFonts w:ascii="Arial" w:eastAsia="Times New Roman" w:hAnsi="Arial" w:cs="Arial"/>
-                <w:kern w:val="0"/>
-                <w:sz w:val="20"/>
-                <w:szCs w:val="20"/>
-                <w:lang w:eastAsia="es-ES" w:bidi="ar-SA"/>
-              </w:rPr>
-              <w:t>nua</w:t>
+              <w:t>diseinua</w:t>
             </w:r>
             <w:proofErr w:type="spellEnd"/>
           </w:p>
@@ -10210,7 +10539,7 @@
         </w:tc>
         <w:tc>
           <w:tcPr>
-            <w:tcW w:w="1280" w:type="dxa"/>
+            <w:tcW w:w="1407" w:type="dxa"/>
             <w:shd w:val="clear" w:color="auto" w:fill="auto"/>
             <w:noWrap/>
             <w:vAlign w:val="bottom"/>
@@ -10239,13 +10568,33 @@
                 <w:szCs w:val="20"/>
                 <w:lang w:eastAsia="es-ES" w:bidi="ar-SA"/>
               </w:rPr>
-              <w:t>18/03/11</w:t>
+              <w:t>11</w:t>
+            </w:r>
+            <w:r>
+              <w:rPr>
+                <w:rFonts w:ascii="Arial" w:eastAsia="Times New Roman" w:hAnsi="Arial" w:cs="Arial"/>
+                <w:kern w:val="0"/>
+                <w:sz w:val="20"/>
+                <w:szCs w:val="20"/>
+                <w:lang w:eastAsia="es-ES" w:bidi="ar-SA"/>
+              </w:rPr>
+              <w:t>/03/1</w:t>
+            </w:r>
+            <w:r>
+              <w:rPr>
+                <w:rFonts w:ascii="Arial" w:eastAsia="Times New Roman" w:hAnsi="Arial" w:cs="Arial"/>
+                <w:kern w:val="0"/>
+                <w:sz w:val="20"/>
+                <w:szCs w:val="20"/>
+                <w:lang w:eastAsia="es-ES" w:bidi="ar-SA"/>
+              </w:rPr>
+              <w:t>8</w:t>
             </w:r>
           </w:p>
         </w:tc>
         <w:tc>
           <w:tcPr>
-            <w:tcW w:w="1340" w:type="dxa"/>
+            <w:tcW w:w="1417" w:type="dxa"/>
             <w:tcBorders>
               <w:top w:val="single" w:sz="6" w:space="0" w:color="auto"/>
               <w:bottom w:val="single" w:sz="6" w:space="0" w:color="auto"/>
@@ -10278,13 +10627,33 @@
                 <w:szCs w:val="20"/>
                 <w:lang w:eastAsia="es-ES" w:bidi="ar-SA"/>
               </w:rPr>
-              <w:t>25/03/11</w:t>
+              <w:t>11</w:t>
+            </w:r>
+            <w:r>
+              <w:rPr>
+                <w:rFonts w:ascii="Arial" w:eastAsia="Times New Roman" w:hAnsi="Arial" w:cs="Arial"/>
+                <w:kern w:val="0"/>
+                <w:sz w:val="20"/>
+                <w:szCs w:val="20"/>
+                <w:lang w:eastAsia="es-ES" w:bidi="ar-SA"/>
+              </w:rPr>
+              <w:t>/03/</w:t>
+            </w:r>
+            <w:r>
+              <w:rPr>
+                <w:rFonts w:ascii="Arial" w:eastAsia="Times New Roman" w:hAnsi="Arial" w:cs="Arial"/>
+                <w:kern w:val="0"/>
+                <w:sz w:val="20"/>
+                <w:szCs w:val="20"/>
+                <w:lang w:eastAsia="es-ES" w:bidi="ar-SA"/>
+              </w:rPr>
+              <w:t>25</w:t>
             </w:r>
           </w:p>
         </w:tc>
         <w:tc>
           <w:tcPr>
-            <w:tcW w:w="6361" w:type="dxa"/>
+            <w:tcW w:w="6157" w:type="dxa"/>
             <w:shd w:val="clear" w:color="auto" w:fill="auto"/>
             <w:noWrap/>
             <w:vAlign w:val="bottom"/>
@@ -10469,7 +10838,7 @@
         </w:tc>
         <w:tc>
           <w:tcPr>
-            <w:tcW w:w="1280" w:type="dxa"/>
+            <w:tcW w:w="1407" w:type="dxa"/>
             <w:shd w:val="clear" w:color="auto" w:fill="auto"/>
             <w:noWrap/>
             <w:vAlign w:val="bottom"/>
@@ -10498,13 +10867,33 @@
                 <w:szCs w:val="20"/>
                 <w:lang w:eastAsia="es-ES" w:bidi="ar-SA"/>
               </w:rPr>
-              <w:t>23/03/11</w:t>
+              <w:t>11</w:t>
+            </w:r>
+            <w:r>
+              <w:rPr>
+                <w:rFonts w:ascii="Arial" w:eastAsia="Times New Roman" w:hAnsi="Arial" w:cs="Arial"/>
+                <w:kern w:val="0"/>
+                <w:sz w:val="20"/>
+                <w:szCs w:val="20"/>
+                <w:lang w:eastAsia="es-ES" w:bidi="ar-SA"/>
+              </w:rPr>
+              <w:t>/03/</w:t>
+            </w:r>
+            <w:r>
+              <w:rPr>
+                <w:rFonts w:ascii="Arial" w:eastAsia="Times New Roman" w:hAnsi="Arial" w:cs="Arial"/>
+                <w:kern w:val="0"/>
+                <w:sz w:val="20"/>
+                <w:szCs w:val="20"/>
+                <w:lang w:eastAsia="es-ES" w:bidi="ar-SA"/>
+              </w:rPr>
+              <w:t>23</w:t>
             </w:r>
           </w:p>
         </w:tc>
         <w:tc>
           <w:tcPr>
-            <w:tcW w:w="1340" w:type="dxa"/>
+            <w:tcW w:w="1417" w:type="dxa"/>
             <w:tcBorders>
               <w:top w:val="single" w:sz="6" w:space="0" w:color="auto"/>
               <w:bottom w:val="single" w:sz="6" w:space="0" w:color="auto"/>
@@ -10537,13 +10926,33 @@
                 <w:szCs w:val="20"/>
                 <w:lang w:eastAsia="es-ES" w:bidi="ar-SA"/>
               </w:rPr>
-              <w:t>29/03/11</w:t>
+              <w:t>11</w:t>
+            </w:r>
+            <w:r>
+              <w:rPr>
+                <w:rFonts w:ascii="Arial" w:eastAsia="Times New Roman" w:hAnsi="Arial" w:cs="Arial"/>
+                <w:kern w:val="0"/>
+                <w:sz w:val="20"/>
+                <w:szCs w:val="20"/>
+                <w:lang w:eastAsia="es-ES" w:bidi="ar-SA"/>
+              </w:rPr>
+              <w:t>/03/</w:t>
+            </w:r>
+            <w:r>
+              <w:rPr>
+                <w:rFonts w:ascii="Arial" w:eastAsia="Times New Roman" w:hAnsi="Arial" w:cs="Arial"/>
+                <w:kern w:val="0"/>
+                <w:sz w:val="20"/>
+                <w:szCs w:val="20"/>
+                <w:lang w:eastAsia="es-ES" w:bidi="ar-SA"/>
+              </w:rPr>
+              <w:t>29</w:t>
             </w:r>
           </w:p>
         </w:tc>
         <w:tc>
           <w:tcPr>
-            <w:tcW w:w="6361" w:type="dxa"/>
+            <w:tcW w:w="6157" w:type="dxa"/>
             <w:shd w:val="clear" w:color="auto" w:fill="auto"/>
             <w:noWrap/>
             <w:vAlign w:val="bottom"/>
@@ -10746,7 +11155,7 @@
         </w:tc>
         <w:tc>
           <w:tcPr>
-            <w:tcW w:w="1280" w:type="dxa"/>
+            <w:tcW w:w="1407" w:type="dxa"/>
             <w:shd w:val="clear" w:color="auto" w:fill="auto"/>
             <w:noWrap/>
             <w:vAlign w:val="bottom"/>
@@ -10771,7 +11180,7 @@
         </w:tc>
         <w:tc>
           <w:tcPr>
-            <w:tcW w:w="1340" w:type="dxa"/>
+            <w:tcW w:w="1417" w:type="dxa"/>
             <w:tcBorders>
               <w:top w:val="single" w:sz="6" w:space="0" w:color="auto"/>
             </w:tcBorders>
@@ -10799,7 +11208,7 @@
         </w:tc>
         <w:tc>
           <w:tcPr>
-            <w:tcW w:w="6361" w:type="dxa"/>
+            <w:tcW w:w="6157" w:type="dxa"/>
             <w:shd w:val="clear" w:color="auto" w:fill="auto"/>
             <w:noWrap/>
             <w:vAlign w:val="bottom"/>
@@ -10916,7 +11325,7 @@
         </w:tc>
         <w:tc>
           <w:tcPr>
-            <w:tcW w:w="2620" w:type="dxa"/>
+            <w:tcW w:w="2824" w:type="dxa"/>
             <w:gridSpan w:val="2"/>
             <w:shd w:val="clear" w:color="auto" w:fill="auto"/>
             <w:noWrap/>
@@ -10976,7 +11385,7 @@
         </w:tc>
         <w:tc>
           <w:tcPr>
-            <w:tcW w:w="6361" w:type="dxa"/>
+            <w:tcW w:w="6157" w:type="dxa"/>
             <w:shd w:val="clear" w:color="auto" w:fill="auto"/>
             <w:noWrap/>
             <w:vAlign w:val="bottom"/>
@@ -11127,7 +11536,7 @@
         </w:tc>
         <w:tc>
           <w:tcPr>
-            <w:tcW w:w="1280" w:type="dxa"/>
+            <w:tcW w:w="1407" w:type="dxa"/>
             <w:shd w:val="clear" w:color="auto" w:fill="auto"/>
             <w:noWrap/>
             <w:vAlign w:val="bottom"/>
@@ -11156,13 +11565,33 @@
                 <w:szCs w:val="20"/>
                 <w:lang w:eastAsia="es-ES" w:bidi="ar-SA"/>
               </w:rPr>
-              <w:t>30/03/11</w:t>
+              <w:t>11</w:t>
+            </w:r>
+            <w:r>
+              <w:rPr>
+                <w:rFonts w:ascii="Arial" w:eastAsia="Times New Roman" w:hAnsi="Arial" w:cs="Arial"/>
+                <w:kern w:val="0"/>
+                <w:sz w:val="20"/>
+                <w:szCs w:val="20"/>
+                <w:lang w:eastAsia="es-ES" w:bidi="ar-SA"/>
+              </w:rPr>
+              <w:t>/03/</w:t>
+            </w:r>
+            <w:r>
+              <w:rPr>
+                <w:rFonts w:ascii="Arial" w:eastAsia="Times New Roman" w:hAnsi="Arial" w:cs="Arial"/>
+                <w:kern w:val="0"/>
+                <w:sz w:val="20"/>
+                <w:szCs w:val="20"/>
+                <w:lang w:eastAsia="es-ES" w:bidi="ar-SA"/>
+              </w:rPr>
+              <w:t>30</w:t>
             </w:r>
           </w:p>
         </w:tc>
         <w:tc>
           <w:tcPr>
-            <w:tcW w:w="1340" w:type="dxa"/>
+            <w:tcW w:w="1417" w:type="dxa"/>
             <w:tcBorders>
               <w:top w:val="single" w:sz="6" w:space="0" w:color="auto"/>
               <w:bottom w:val="single" w:sz="6" w:space="0" w:color="auto"/>
@@ -11195,13 +11624,33 @@
                 <w:szCs w:val="20"/>
                 <w:lang w:eastAsia="es-ES" w:bidi="ar-SA"/>
               </w:rPr>
-              <w:t>31/03/11</w:t>
+              <w:t>1</w:t>
+            </w:r>
+            <w:r>
+              <w:rPr>
+                <w:rFonts w:ascii="Arial" w:eastAsia="Times New Roman" w:hAnsi="Arial" w:cs="Arial"/>
+                <w:kern w:val="0"/>
+                <w:sz w:val="20"/>
+                <w:szCs w:val="20"/>
+                <w:lang w:eastAsia="es-ES" w:bidi="ar-SA"/>
+              </w:rPr>
+              <w:t>1/03/</w:t>
+            </w:r>
+            <w:r>
+              <w:rPr>
+                <w:rFonts w:ascii="Arial" w:eastAsia="Times New Roman" w:hAnsi="Arial" w:cs="Arial"/>
+                <w:kern w:val="0"/>
+                <w:sz w:val="20"/>
+                <w:szCs w:val="20"/>
+                <w:lang w:eastAsia="es-ES" w:bidi="ar-SA"/>
+              </w:rPr>
+              <w:t>31</w:t>
             </w:r>
           </w:p>
         </w:tc>
         <w:tc>
           <w:tcPr>
-            <w:tcW w:w="6361" w:type="dxa"/>
+            <w:tcW w:w="6157" w:type="dxa"/>
             <w:shd w:val="clear" w:color="auto" w:fill="auto"/>
             <w:noWrap/>
             <w:vAlign w:val="bottom"/>
@@ -11342,7 +11791,7 @@
         </w:tc>
         <w:tc>
           <w:tcPr>
-            <w:tcW w:w="1280" w:type="dxa"/>
+            <w:tcW w:w="1407" w:type="dxa"/>
             <w:shd w:val="clear" w:color="auto" w:fill="auto"/>
             <w:noWrap/>
             <w:vAlign w:val="bottom"/>
@@ -11367,7 +11816,7 @@
         </w:tc>
         <w:tc>
           <w:tcPr>
-            <w:tcW w:w="1340" w:type="dxa"/>
+            <w:tcW w:w="1417" w:type="dxa"/>
             <w:tcBorders>
               <w:top w:val="single" w:sz="6" w:space="0" w:color="auto"/>
               <w:bottom w:val="nil"/>
@@ -11396,7 +11845,7 @@
         </w:tc>
         <w:tc>
           <w:tcPr>
-            <w:tcW w:w="6361" w:type="dxa"/>
+            <w:tcW w:w="6157" w:type="dxa"/>
             <w:shd w:val="clear" w:color="auto" w:fill="auto"/>
             <w:noWrap/>
             <w:vAlign w:val="bottom"/>
@@ -11525,7 +11974,7 @@
         </w:tc>
         <w:tc>
           <w:tcPr>
-            <w:tcW w:w="1280" w:type="dxa"/>
+            <w:tcW w:w="1407" w:type="dxa"/>
             <w:shd w:val="clear" w:color="auto" w:fill="auto"/>
             <w:noWrap/>
             <w:vAlign w:val="bottom"/>
@@ -11554,13 +12003,33 @@
                 <w:szCs w:val="20"/>
                 <w:lang w:eastAsia="es-ES" w:bidi="ar-SA"/>
               </w:rPr>
-              <w:t>01/04/11</w:t>
+              <w:t>11</w:t>
+            </w:r>
+            <w:r>
+              <w:rPr>
+                <w:rFonts w:ascii="Arial" w:eastAsia="Times New Roman" w:hAnsi="Arial" w:cs="Arial"/>
+                <w:kern w:val="0"/>
+                <w:sz w:val="20"/>
+                <w:szCs w:val="20"/>
+                <w:lang w:eastAsia="es-ES" w:bidi="ar-SA"/>
+              </w:rPr>
+              <w:t>/04/</w:t>
+            </w:r>
+            <w:r>
+              <w:rPr>
+                <w:rFonts w:ascii="Arial" w:eastAsia="Times New Roman" w:hAnsi="Arial" w:cs="Arial"/>
+                <w:kern w:val="0"/>
+                <w:sz w:val="20"/>
+                <w:szCs w:val="20"/>
+                <w:lang w:eastAsia="es-ES" w:bidi="ar-SA"/>
+              </w:rPr>
+              <w:t>01</w:t>
             </w:r>
           </w:p>
         </w:tc>
         <w:tc>
           <w:tcPr>
-            <w:tcW w:w="1340" w:type="dxa"/>
+            <w:tcW w:w="1417" w:type="dxa"/>
             <w:tcBorders>
               <w:top w:val="nil"/>
               <w:bottom w:val="single" w:sz="6" w:space="0" w:color="auto"/>
@@ -11593,13 +12062,33 @@
                 <w:szCs w:val="20"/>
                 <w:lang w:eastAsia="es-ES" w:bidi="ar-SA"/>
               </w:rPr>
-              <w:t>04/04/11</w:t>
+              <w:t>11</w:t>
+            </w:r>
+            <w:r>
+              <w:rPr>
+                <w:rFonts w:ascii="Arial" w:eastAsia="Times New Roman" w:hAnsi="Arial" w:cs="Arial"/>
+                <w:kern w:val="0"/>
+                <w:sz w:val="20"/>
+                <w:szCs w:val="20"/>
+                <w:lang w:eastAsia="es-ES" w:bidi="ar-SA"/>
+              </w:rPr>
+              <w:t>/04/</w:t>
+            </w:r>
+            <w:r>
+              <w:rPr>
+                <w:rFonts w:ascii="Arial" w:eastAsia="Times New Roman" w:hAnsi="Arial" w:cs="Arial"/>
+                <w:kern w:val="0"/>
+                <w:sz w:val="20"/>
+                <w:szCs w:val="20"/>
+                <w:lang w:eastAsia="es-ES" w:bidi="ar-SA"/>
+              </w:rPr>
+              <w:t>04</w:t>
             </w:r>
           </w:p>
         </w:tc>
         <w:tc>
           <w:tcPr>
-            <w:tcW w:w="6361" w:type="dxa"/>
+            <w:tcW w:w="6157" w:type="dxa"/>
             <w:shd w:val="clear" w:color="auto" w:fill="auto"/>
             <w:noWrap/>
             <w:vAlign w:val="bottom"/>
@@ -11728,7 +12217,7 @@
         </w:tc>
         <w:tc>
           <w:tcPr>
-            <w:tcW w:w="2620" w:type="dxa"/>
+            <w:tcW w:w="2824" w:type="dxa"/>
             <w:gridSpan w:val="2"/>
             <w:shd w:val="clear" w:color="auto" w:fill="auto"/>
             <w:noWrap/>
@@ -11758,13 +12247,33 @@
                 <w:szCs w:val="20"/>
                 <w:lang w:eastAsia="es-ES" w:bidi="ar-SA"/>
               </w:rPr>
-              <w:t>05/04/11</w:t>
+              <w:t>11</w:t>
+            </w:r>
+            <w:r>
+              <w:rPr>
+                <w:rFonts w:ascii="Arial" w:eastAsia="Times New Roman" w:hAnsi="Arial" w:cs="Arial"/>
+                <w:kern w:val="0"/>
+                <w:sz w:val="20"/>
+                <w:szCs w:val="20"/>
+                <w:lang w:eastAsia="es-ES" w:bidi="ar-SA"/>
+              </w:rPr>
+              <w:t>/04/</w:t>
+            </w:r>
+            <w:r>
+              <w:rPr>
+                <w:rFonts w:ascii="Arial" w:eastAsia="Times New Roman" w:hAnsi="Arial" w:cs="Arial"/>
+                <w:kern w:val="0"/>
+                <w:sz w:val="20"/>
+                <w:szCs w:val="20"/>
+                <w:lang w:eastAsia="es-ES" w:bidi="ar-SA"/>
+              </w:rPr>
+              <w:t>05</w:t>
             </w:r>
           </w:p>
         </w:tc>
         <w:tc>
           <w:tcPr>
-            <w:tcW w:w="6361" w:type="dxa"/>
+            <w:tcW w:w="6157" w:type="dxa"/>
             <w:shd w:val="clear" w:color="auto" w:fill="auto"/>
             <w:noWrap/>
             <w:vAlign w:val="bottom"/>
@@ -11957,7 +12466,7 @@
         </w:tc>
         <w:tc>
           <w:tcPr>
-            <w:tcW w:w="1280" w:type="dxa"/>
+            <w:tcW w:w="1407" w:type="dxa"/>
             <w:shd w:val="clear" w:color="auto" w:fill="auto"/>
             <w:noWrap/>
             <w:vAlign w:val="bottom"/>
@@ -11982,7 +12491,7 @@
         </w:tc>
         <w:tc>
           <w:tcPr>
-            <w:tcW w:w="1340" w:type="dxa"/>
+            <w:tcW w:w="1417" w:type="dxa"/>
             <w:tcBorders>
               <w:bottom w:val="single" w:sz="6" w:space="0" w:color="auto"/>
             </w:tcBorders>
@@ -12010,7 +12519,7 @@
         </w:tc>
         <w:tc>
           <w:tcPr>
-            <w:tcW w:w="6361" w:type="dxa"/>
+            <w:tcW w:w="6157" w:type="dxa"/>
             <w:shd w:val="clear" w:color="auto" w:fill="auto"/>
             <w:noWrap/>
             <w:vAlign w:val="bottom"/>
@@ -12161,7 +12670,7 @@
         </w:tc>
         <w:tc>
           <w:tcPr>
-            <w:tcW w:w="1280" w:type="dxa"/>
+            <w:tcW w:w="1407" w:type="dxa"/>
             <w:shd w:val="clear" w:color="auto" w:fill="auto"/>
             <w:noWrap/>
             <w:vAlign w:val="bottom"/>
@@ -12190,13 +12699,33 @@
                 <w:szCs w:val="20"/>
                 <w:lang w:eastAsia="es-ES" w:bidi="ar-SA"/>
               </w:rPr>
-              <w:t>06/04/11</w:t>
+              <w:t>11</w:t>
+            </w:r>
+            <w:r>
+              <w:rPr>
+                <w:rFonts w:ascii="Arial" w:eastAsia="Times New Roman" w:hAnsi="Arial" w:cs="Arial"/>
+                <w:kern w:val="0"/>
+                <w:sz w:val="20"/>
+                <w:szCs w:val="20"/>
+                <w:lang w:eastAsia="es-ES" w:bidi="ar-SA"/>
+              </w:rPr>
+              <w:t>/04/</w:t>
+            </w:r>
+            <w:r>
+              <w:rPr>
+                <w:rFonts w:ascii="Arial" w:eastAsia="Times New Roman" w:hAnsi="Arial" w:cs="Arial"/>
+                <w:kern w:val="0"/>
+                <w:sz w:val="20"/>
+                <w:szCs w:val="20"/>
+                <w:lang w:eastAsia="es-ES" w:bidi="ar-SA"/>
+              </w:rPr>
+              <w:t>06</w:t>
             </w:r>
           </w:p>
         </w:tc>
         <w:tc>
           <w:tcPr>
-            <w:tcW w:w="1340" w:type="dxa"/>
+            <w:tcW w:w="1417" w:type="dxa"/>
             <w:tcBorders>
               <w:top w:val="single" w:sz="6" w:space="0" w:color="auto"/>
               <w:bottom w:val="nil"/>
@@ -12229,13 +12758,33 @@
                 <w:szCs w:val="20"/>
                 <w:lang w:eastAsia="es-ES" w:bidi="ar-SA"/>
               </w:rPr>
-              <w:t>08/04/11</w:t>
+              <w:t>11</w:t>
+            </w:r>
+            <w:r>
+              <w:rPr>
+                <w:rFonts w:ascii="Arial" w:eastAsia="Times New Roman" w:hAnsi="Arial" w:cs="Arial"/>
+                <w:kern w:val="0"/>
+                <w:sz w:val="20"/>
+                <w:szCs w:val="20"/>
+                <w:lang w:eastAsia="es-ES" w:bidi="ar-SA"/>
+              </w:rPr>
+              <w:t>/04/</w:t>
+            </w:r>
+            <w:r>
+              <w:rPr>
+                <w:rFonts w:ascii="Arial" w:eastAsia="Times New Roman" w:hAnsi="Arial" w:cs="Arial"/>
+                <w:kern w:val="0"/>
+                <w:sz w:val="20"/>
+                <w:szCs w:val="20"/>
+                <w:lang w:eastAsia="es-ES" w:bidi="ar-SA"/>
+              </w:rPr>
+              <w:t>08</w:t>
             </w:r>
           </w:p>
         </w:tc>
         <w:tc>
           <w:tcPr>
-            <w:tcW w:w="6361" w:type="dxa"/>
+            <w:tcW w:w="6157" w:type="dxa"/>
             <w:shd w:val="clear" w:color="auto" w:fill="auto"/>
             <w:noWrap/>
             <w:vAlign w:val="bottom"/>
@@ -12552,7 +13101,7 @@
         </w:tc>
         <w:tc>
           <w:tcPr>
-            <w:tcW w:w="1280" w:type="dxa"/>
+            <w:tcW w:w="1407" w:type="dxa"/>
             <w:shd w:val="clear" w:color="auto" w:fill="auto"/>
             <w:noWrap/>
             <w:vAlign w:val="bottom"/>
@@ -12581,13 +13130,33 @@
                 <w:szCs w:val="20"/>
                 <w:lang w:eastAsia="es-ES" w:bidi="ar-SA"/>
               </w:rPr>
-              <w:t>08/04/11</w:t>
+              <w:t>11</w:t>
+            </w:r>
+            <w:r>
+              <w:rPr>
+                <w:rFonts w:ascii="Arial" w:eastAsia="Times New Roman" w:hAnsi="Arial" w:cs="Arial"/>
+                <w:kern w:val="0"/>
+                <w:sz w:val="20"/>
+                <w:szCs w:val="20"/>
+                <w:lang w:eastAsia="es-ES" w:bidi="ar-SA"/>
+              </w:rPr>
+              <w:t>/04/</w:t>
+            </w:r>
+            <w:r>
+              <w:rPr>
+                <w:rFonts w:ascii="Arial" w:eastAsia="Times New Roman" w:hAnsi="Arial" w:cs="Arial"/>
+                <w:kern w:val="0"/>
+                <w:sz w:val="20"/>
+                <w:szCs w:val="20"/>
+                <w:lang w:eastAsia="es-ES" w:bidi="ar-SA"/>
+              </w:rPr>
+              <w:t>08</w:t>
             </w:r>
           </w:p>
         </w:tc>
         <w:tc>
           <w:tcPr>
-            <w:tcW w:w="1340" w:type="dxa"/>
+            <w:tcW w:w="1417" w:type="dxa"/>
             <w:tcBorders>
               <w:top w:val="nil"/>
               <w:bottom w:val="single" w:sz="6" w:space="0" w:color="auto"/>
@@ -12620,7 +13189,17 @@
                 <w:szCs w:val="20"/>
                 <w:lang w:eastAsia="es-ES" w:bidi="ar-SA"/>
               </w:rPr>
-              <w:t>12/0</w:t>
+              <w:t>11</w:t>
+            </w:r>
+            <w:r>
+              <w:rPr>
+                <w:rFonts w:ascii="Arial" w:eastAsia="Times New Roman" w:hAnsi="Arial" w:cs="Arial"/>
+                <w:kern w:val="0"/>
+                <w:sz w:val="20"/>
+                <w:szCs w:val="20"/>
+                <w:lang w:eastAsia="es-ES" w:bidi="ar-SA"/>
+              </w:rPr>
+              <w:t>/0</w:t>
             </w:r>
             <w:r>
               <w:rPr>
@@ -12640,13 +13219,23 @@
                 <w:szCs w:val="20"/>
                 <w:lang w:eastAsia="es-ES" w:bidi="ar-SA"/>
               </w:rPr>
-              <w:t>/11</w:t>
+              <w:t>/1</w:t>
+            </w:r>
+            <w:r>
+              <w:rPr>
+                <w:rFonts w:ascii="Arial" w:eastAsia="Times New Roman" w:hAnsi="Arial" w:cs="Arial"/>
+                <w:kern w:val="0"/>
+                <w:sz w:val="20"/>
+                <w:szCs w:val="20"/>
+                <w:lang w:eastAsia="es-ES" w:bidi="ar-SA"/>
+              </w:rPr>
+              <w:t>2</w:t>
             </w:r>
           </w:p>
         </w:tc>
         <w:tc>
           <w:tcPr>
-            <w:tcW w:w="6361" w:type="dxa"/>
+            <w:tcW w:w="6157" w:type="dxa"/>
             <w:shd w:val="clear" w:color="auto" w:fill="auto"/>
             <w:noWrap/>
             <w:vAlign w:val="bottom"/>
@@ -12905,7 +13494,7 @@
         </w:tc>
         <w:tc>
           <w:tcPr>
-            <w:tcW w:w="1280" w:type="dxa"/>
+            <w:tcW w:w="1407" w:type="dxa"/>
             <w:shd w:val="clear" w:color="auto" w:fill="auto"/>
             <w:noWrap/>
             <w:vAlign w:val="bottom"/>
@@ -12930,7 +13519,7 @@
         </w:tc>
         <w:tc>
           <w:tcPr>
-            <w:tcW w:w="1340" w:type="dxa"/>
+            <w:tcW w:w="1417" w:type="dxa"/>
             <w:tcBorders>
               <w:top w:val="single" w:sz="6" w:space="0" w:color="auto"/>
             </w:tcBorders>
@@ -12958,7 +13547,7 @@
         </w:tc>
         <w:tc>
           <w:tcPr>
-            <w:tcW w:w="6361" w:type="dxa"/>
+            <w:tcW w:w="6157" w:type="dxa"/>
             <w:shd w:val="clear" w:color="auto" w:fill="auto"/>
             <w:noWrap/>
             <w:vAlign w:val="bottom"/>
@@ -12983,7 +13572,7 @@
       </w:tr>
       <w:tr>
         <w:trPr>
-          <w:trHeight w:val="72"/>
+          <w:trHeight w:val="40"/>
         </w:trPr>
         <w:tc>
           <w:tcPr>
@@ -13041,7 +13630,7 @@
         </w:tc>
         <w:tc>
           <w:tcPr>
-            <w:tcW w:w="1280" w:type="dxa"/>
+            <w:tcW w:w="1407" w:type="dxa"/>
             <w:shd w:val="clear" w:color="auto" w:fill="auto"/>
             <w:noWrap/>
             <w:vAlign w:val="bottom"/>
@@ -13065,7 +13654,7 @@
         </w:tc>
         <w:tc>
           <w:tcPr>
-            <w:tcW w:w="1340" w:type="dxa"/>
+            <w:tcW w:w="1417" w:type="dxa"/>
             <w:shd w:val="clear" w:color="auto" w:fill="auto"/>
             <w:noWrap/>
             <w:vAlign w:val="bottom"/>
@@ -13089,7 +13678,7 @@
         </w:tc>
         <w:tc>
           <w:tcPr>
-            <w:tcW w:w="6361" w:type="dxa"/>
+            <w:tcW w:w="6157" w:type="dxa"/>
             <w:shd w:val="clear" w:color="auto" w:fill="auto"/>
             <w:noWrap/>
             <w:vAlign w:val="bottom"/>
@@ -15594,7 +16183,7 @@
           <w:szCs w:val="22"/>
           <w:lang w:val="eu-ES"/>
         </w:rPr>
-        <w:t xml:space="preserve"> Lana burutzeko honako teknologiak / tresnak erabili beharko dira:</w:t>
+        <w:t>Lana burutzeko honako teknologiak / tresnak erabili beharko dira:</w:t>
       </w:r>
     </w:p>
     <w:p>
@@ -16049,25 +16638,7 @@
           <w:szCs w:val="22"/>
           <w:lang w:val="eu-ES"/>
         </w:rPr>
-        <w:t xml:space="preserve"> (</w:t>
-      </w:r>
-      <w:r>
-        <w:rPr>
-          <w:rFonts w:ascii="Times New Roman" w:hAnsi="Times New Roman" w:cs="Times New Roman"/>
-          <w:sz w:val="22"/>
-          <w:szCs w:val="22"/>
-          <w:lang w:val="eu-ES"/>
-        </w:rPr>
-        <w:t>Objektuetarako</w:t>
-      </w:r>
-      <w:r>
-        <w:rPr>
-          <w:rFonts w:ascii="Times New Roman" w:hAnsi="Times New Roman" w:cs="Times New Roman"/>
-          <w:sz w:val="22"/>
-          <w:szCs w:val="22"/>
-          <w:lang w:val="eu-ES"/>
-        </w:rPr>
-        <w:t xml:space="preserve"> programazioa)</w:t>
+        <w:t xml:space="preserve"> (Objektuetarako programazioa)</w:t>
       </w:r>
       <w:r>
         <w:rPr>
@@ -16184,6 +16755,105 @@
     </w:p>
     <w:p>
       <w:pPr>
+        <w:pStyle w:val="Standard"/>
+        <w:spacing w:line="360" w:lineRule="auto"/>
+        <w:ind w:left="1778"/>
+        <w:outlineLvl w:val="1"/>
+        <w:rPr>
+          <w:rFonts w:ascii="Times New Roman" w:hAnsi="Times New Roman" w:cs="Times New Roman"/>
+          <w:bCs/>
+          <w:sz w:val="22"/>
+          <w:szCs w:val="22"/>
+          <w:lang w:val="eu-ES"/>
+        </w:rPr>
+      </w:pPr>
+    </w:p>
+    <w:p>
+      <w:pPr>
+        <w:pStyle w:val="Standard"/>
+        <w:spacing w:line="360" w:lineRule="auto"/>
+        <w:ind w:left="1778"/>
+        <w:outlineLvl w:val="1"/>
+        <w:rPr>
+          <w:rFonts w:ascii="Times New Roman" w:hAnsi="Times New Roman" w:cs="Times New Roman"/>
+          <w:b/>
+          <w:bCs/>
+          <w:sz w:val="22"/>
+          <w:szCs w:val="22"/>
+          <w:u w:val="single"/>
+          <w:lang w:val="eu-ES"/>
+        </w:rPr>
+      </w:pPr>
+    </w:p>
+    <w:p>
+      <w:pPr>
+        <w:pStyle w:val="Standard"/>
+        <w:spacing w:line="360" w:lineRule="auto"/>
+        <w:ind w:left="1778"/>
+        <w:outlineLvl w:val="1"/>
+        <w:rPr>
+          <w:rFonts w:ascii="Times New Roman" w:hAnsi="Times New Roman" w:cs="Times New Roman"/>
+          <w:b/>
+          <w:bCs/>
+          <w:sz w:val="22"/>
+          <w:szCs w:val="22"/>
+          <w:u w:val="single"/>
+          <w:lang w:val="eu-ES"/>
+        </w:rPr>
+      </w:pPr>
+    </w:p>
+    <w:p>
+      <w:pPr>
+        <w:pStyle w:val="Standard"/>
+        <w:spacing w:line="360" w:lineRule="auto"/>
+        <w:ind w:left="1778"/>
+        <w:outlineLvl w:val="1"/>
+        <w:rPr>
+          <w:rFonts w:ascii="Times New Roman" w:hAnsi="Times New Roman" w:cs="Times New Roman"/>
+          <w:b/>
+          <w:bCs/>
+          <w:sz w:val="22"/>
+          <w:szCs w:val="22"/>
+          <w:u w:val="single"/>
+          <w:lang w:val="eu-ES"/>
+        </w:rPr>
+      </w:pPr>
+    </w:p>
+    <w:p>
+      <w:pPr>
+        <w:pStyle w:val="Standard"/>
+        <w:numPr>
+          <w:ilvl w:val="1"/>
+          <w:numId w:val="16"/>
+        </w:numPr>
+        <w:spacing w:line="360" w:lineRule="auto"/>
+        <w:outlineLvl w:val="1"/>
+        <w:rPr>
+          <w:rFonts w:ascii="Times New Roman" w:hAnsi="Times New Roman" w:cs="Times New Roman"/>
+          <w:b/>
+          <w:bCs/>
+          <w:sz w:val="22"/>
+          <w:szCs w:val="22"/>
+          <w:u w:val="single"/>
+          <w:lang w:val="eu-ES"/>
+        </w:rPr>
+      </w:pPr>
+      <w:r>
+        <w:rPr>
+          <w:rFonts w:ascii="Times New Roman" w:hAnsi="Times New Roman" w:cs="Times New Roman"/>
+          <w:b/>
+          <w:bCs/>
+          <w:sz w:val="22"/>
+          <w:szCs w:val="22"/>
+          <w:u w:val="single"/>
+          <w:lang w:val="eu-ES"/>
+        </w:rPr>
+        <w:lastRenderedPageBreak/>
+        <w:t>Iterazioak</w:t>
+      </w:r>
+    </w:p>
+    <w:p>
+      <w:pPr>
         <w:pStyle w:val="Textbody"/>
         <w:widowControl/>
         <w:spacing w:after="0" w:line="360" w:lineRule="auto"/>
@@ -16195,21 +16865,151 @@
           <w:lang w:val="eu-ES"/>
         </w:rPr>
       </w:pPr>
+      <w:r>
+        <w:rPr>
+          <w:rFonts w:ascii="Times New Roman" w:hAnsi="Times New Roman" w:cs="Times New Roman"/>
+          <w:sz w:val="22"/>
+          <w:szCs w:val="22"/>
+          <w:lang w:val="eu-ES"/>
+        </w:rPr>
+        <w:t>Bi iterazio egingo ditugu:</w:t>
+      </w:r>
     </w:p>
     <w:p>
       <w:pPr>
-        <w:pStyle w:val="Standard"/>
-        <w:spacing w:line="360" w:lineRule="auto"/>
-        <w:rPr>
-          <w:rFonts w:ascii="Times New Roman" w:hAnsi="Times New Roman" w:cs="Times New Roman"/>
-          <w:sz w:val="22"/>
-          <w:szCs w:val="22"/>
-          <w:lang w:val="eu-ES"/>
-        </w:rPr>
-      </w:pPr>
+        <w:pStyle w:val="Textbody"/>
+        <w:widowControl/>
+        <w:numPr>
+          <w:ilvl w:val="0"/>
+          <w:numId w:val="36"/>
+        </w:numPr>
+        <w:spacing w:after="0" w:line="360" w:lineRule="auto"/>
+        <w:rPr>
+          <w:rFonts w:ascii="Times New Roman" w:hAnsi="Times New Roman" w:cs="Times New Roman"/>
+          <w:sz w:val="22"/>
+          <w:szCs w:val="22"/>
+          <w:lang w:val="eu-ES"/>
+        </w:rPr>
+      </w:pPr>
+      <w:r>
+        <w:rPr>
+          <w:rFonts w:ascii="Times New Roman" w:hAnsi="Times New Roman" w:cs="Times New Roman"/>
+          <w:sz w:val="22"/>
+          <w:szCs w:val="22"/>
+          <w:lang w:val="eu-ES"/>
+        </w:rPr>
+        <w:t>Iterazioa: idazkariaren interfazea egingo dugu bere diseinua</w:t>
+      </w:r>
+      <w:r>
+        <w:rPr>
+          <w:rFonts w:ascii="Times New Roman" w:hAnsi="Times New Roman" w:cs="Times New Roman"/>
+          <w:sz w:val="22"/>
+          <w:szCs w:val="22"/>
+          <w:lang w:val="eu-ES"/>
+        </w:rPr>
+        <w:t>, inplementazioa</w:t>
+      </w:r>
+      <w:r>
+        <w:rPr>
+          <w:rFonts w:ascii="Times New Roman" w:hAnsi="Times New Roman" w:cs="Times New Roman"/>
+          <w:sz w:val="22"/>
+          <w:szCs w:val="22"/>
+          <w:lang w:val="eu-ES"/>
+        </w:rPr>
+        <w:t xml:space="preserve"> eta probekin</w:t>
+      </w:r>
+      <w:r>
+        <w:rPr>
+          <w:rFonts w:ascii="Times New Roman" w:hAnsi="Times New Roman" w:cs="Times New Roman"/>
+          <w:sz w:val="22"/>
+          <w:szCs w:val="22"/>
+          <w:lang w:val="eu-ES"/>
+        </w:rPr>
+        <w:t>, diseinuaren barne erabilpen kasuak, sekuentzia diagramak eta interfaze grafikoen diseinua egingo da.</w:t>
+      </w:r>
     </w:p>
     <w:p>
       <w:pPr>
+        <w:pStyle w:val="Textbody"/>
+        <w:widowControl/>
+        <w:numPr>
+          <w:ilvl w:val="0"/>
+          <w:numId w:val="36"/>
+        </w:numPr>
+        <w:spacing w:after="0" w:line="360" w:lineRule="auto"/>
+        <w:rPr>
+          <w:rFonts w:ascii="Times New Roman" w:hAnsi="Times New Roman" w:cs="Times New Roman"/>
+          <w:sz w:val="22"/>
+          <w:szCs w:val="22"/>
+          <w:lang w:val="eu-ES"/>
+        </w:rPr>
+      </w:pPr>
+      <w:r>
+        <w:rPr>
+          <w:rFonts w:ascii="Times New Roman" w:hAnsi="Times New Roman" w:cs="Times New Roman"/>
+          <w:sz w:val="22"/>
+          <w:szCs w:val="22"/>
+          <w:lang w:val="eu-ES"/>
+        </w:rPr>
+        <w:t>Iterazioa: terapeuta interfaze</w:t>
+      </w:r>
+      <w:r>
+        <w:rPr>
+          <w:rFonts w:ascii="Times New Roman" w:hAnsi="Times New Roman" w:cs="Times New Roman"/>
+          <w:sz w:val="22"/>
+          <w:szCs w:val="22"/>
+          <w:lang w:val="eu-ES"/>
+        </w:rPr>
+        <w:t xml:space="preserve">a bere </w:t>
+      </w:r>
+      <w:r>
+        <w:rPr>
+          <w:rFonts w:ascii="Times New Roman" w:hAnsi="Times New Roman" w:cs="Times New Roman"/>
+          <w:sz w:val="22"/>
+          <w:szCs w:val="22"/>
+          <w:lang w:val="eu-ES"/>
+        </w:rPr>
+        <w:t>d</w:t>
+      </w:r>
+      <w:r>
+        <w:rPr>
+          <w:rFonts w:ascii="Times New Roman" w:hAnsi="Times New Roman" w:cs="Times New Roman"/>
+          <w:sz w:val="22"/>
+          <w:szCs w:val="22"/>
+          <w:lang w:val="eu-ES"/>
+        </w:rPr>
+        <w:t>iseinua</w:t>
+      </w:r>
+      <w:r>
+        <w:rPr>
+          <w:rFonts w:ascii="Times New Roman" w:hAnsi="Times New Roman" w:cs="Times New Roman"/>
+          <w:sz w:val="22"/>
+          <w:szCs w:val="22"/>
+          <w:lang w:val="eu-ES"/>
+        </w:rPr>
+        <w:t>, inplementazioa</w:t>
+      </w:r>
+      <w:r>
+        <w:rPr>
+          <w:rFonts w:ascii="Times New Roman" w:hAnsi="Times New Roman" w:cs="Times New Roman"/>
+          <w:sz w:val="22"/>
+          <w:szCs w:val="22"/>
+          <w:lang w:val="eu-ES"/>
+        </w:rPr>
+        <w:t xml:space="preserve"> eta probekin egingo da</w:t>
+      </w:r>
+      <w:r>
+        <w:rPr>
+          <w:rFonts w:ascii="Times New Roman" w:hAnsi="Times New Roman" w:cs="Times New Roman"/>
+          <w:sz w:val="22"/>
+          <w:szCs w:val="22"/>
+          <w:lang w:val="eu-ES"/>
+        </w:rPr>
+        <w:t>, diseinuaren barne erabilpen kasuak, sekuentzia diagramak eta interfaze grafikoen diseinua egingo da</w:t>
+      </w:r>
+    </w:p>
+    <w:p>
+      <w:pPr>
         <w:spacing w:line="360" w:lineRule="auto"/>
         <w:rPr>
           <w:rFonts w:ascii="Times New Roman" w:hAnsi="Times New Roman" w:cs="Times New Roman"/>
@@ -16221,18 +17021,6 @@
           <w:lang w:val="eu-ES"/>
         </w:rPr>
       </w:pPr>
-      <w:r>
-        <w:rPr>
-          <w:rFonts w:ascii="Times New Roman" w:hAnsi="Times New Roman" w:cs="Times New Roman"/>
-          <w:b/>
-          <w:bCs/>
-          <w:sz w:val="22"/>
-          <w:szCs w:val="22"/>
-          <w:u w:val="single"/>
-          <w:lang w:val="eu-ES"/>
-        </w:rPr>
-        <w:br w:type="page"/>
-      </w:r>
     </w:p>
     <w:p>
       <w:pPr>
@@ -16259,7 +17047,6 @@
           <w:u w:val="single"/>
           <w:lang w:eastAsia="es-ES" w:bidi="ar-SA"/>
         </w:rPr>
-        <w:lastRenderedPageBreak/>
         <w:drawing>
           <wp:anchor distT="0" distB="0" distL="114300" distR="114300" simplePos="0" relativeHeight="251702272" behindDoc="0" locked="0" layoutInCell="1" allowOverlap="1">
             <wp:simplePos x="0" y="0"/>
@@ -17964,6 +18751,8 @@
     </w:p>
     <w:p>
       <w:pPr>
+        <w:pStyle w:val="Prrafodelista"/>
+        <w:ind w:left="792"/>
         <w:outlineLvl w:val="1"/>
         <w:rPr>
           <w:rFonts w:ascii="Times New Roman" w:hAnsi="Times New Roman" w:cs="Times New Roman"/>
@@ -18239,17 +19028,836 @@
     </w:tbl>
     <w:p>
       <w:pPr>
+        <w:pStyle w:val="Prrafodelista"/>
+        <w:ind w:left="792"/>
+        <w:outlineLvl w:val="1"/>
+        <w:rPr>
+          <w:rFonts w:ascii="Times New Roman" w:hAnsi="Times New Roman" w:cs="Times New Roman"/>
+          <w:b/>
+          <w:bCs/>
+          <w:sz w:val="22"/>
+          <w:u w:val="single"/>
+          <w:lang w:val="eu-ES"/>
+        </w:rPr>
+      </w:pPr>
+    </w:p>
+    <w:p>
+      <w:pPr>
+        <w:pStyle w:val="Prrafodelista"/>
+        <w:numPr>
+          <w:ilvl w:val="1"/>
+          <w:numId w:val="22"/>
+        </w:numPr>
+        <w:outlineLvl w:val="1"/>
+        <w:rPr>
+          <w:rFonts w:ascii="Times New Roman" w:hAnsi="Times New Roman" w:cs="Times New Roman"/>
+          <w:b/>
+          <w:bCs/>
+          <w:sz w:val="22"/>
+          <w:u w:val="single"/>
+          <w:lang w:val="eu-ES"/>
+        </w:rPr>
+      </w:pPr>
+      <w:r>
+        <w:rPr>
+          <w:rFonts w:ascii="Times New Roman" w:hAnsi="Times New Roman" w:cs="Times New Roman"/>
+          <w:b/>
+          <w:bCs/>
+          <w:sz w:val="22"/>
+          <w:u w:val="single"/>
+          <w:lang w:val="eu-ES"/>
+        </w:rPr>
+        <w:t>Zeharkako gastuak</w:t>
+      </w:r>
+      <w:r>
+        <w:rPr>
+          <w:rFonts w:ascii="Times New Roman" w:hAnsi="Times New Roman" w:cs="Times New Roman"/>
+          <w:b/>
+          <w:bCs/>
+          <w:sz w:val="22"/>
+          <w:u w:val="single"/>
+          <w:lang w:val="eu-ES"/>
+        </w:rPr>
+        <w:t xml:space="preserve"> (hilerokoak dira eta 4 taldekideen batura)</w:t>
+      </w:r>
+    </w:p>
+    <w:p>
+      <w:pPr>
+        <w:outlineLvl w:val="1"/>
+        <w:rPr>
+          <w:rFonts w:ascii="Times New Roman" w:hAnsi="Times New Roman" w:cs="Times New Roman"/>
+          <w:b/>
+          <w:bCs/>
+          <w:sz w:val="22"/>
+          <w:u w:val="single"/>
+          <w:lang w:val="eu-ES"/>
+        </w:rPr>
+      </w:pPr>
+    </w:p>
+    <w:p>
+      <w:pPr>
         <w:pStyle w:val="Standard"/>
         <w:spacing w:line="360" w:lineRule="auto"/>
         <w:ind w:left="709" w:firstLine="709"/>
         <w:rPr>
           <w:rFonts w:ascii="Times New Roman" w:hAnsi="Times New Roman" w:cs="Times New Roman"/>
-          <w:bCs/>
-          <w:sz w:val="22"/>
-          <w:szCs w:val="22"/>
-          <w:lang w:val="eu-ES"/>
-        </w:rPr>
-      </w:pPr>
+          <w:b/>
+          <w:bCs/>
+          <w:sz w:val="22"/>
+          <w:szCs w:val="22"/>
+          <w:lang w:val="eu-ES"/>
+        </w:rPr>
+      </w:pPr>
+      <w:r>
+        <w:rPr>
+          <w:rFonts w:ascii="Times New Roman" w:hAnsi="Times New Roman" w:cs="Times New Roman"/>
+          <w:b/>
+          <w:bCs/>
+          <w:sz w:val="22"/>
+          <w:szCs w:val="22"/>
+          <w:lang w:val="eu-ES"/>
+        </w:rPr>
+        <w:t>Telefonoak</w:t>
+      </w:r>
+      <w:r>
+        <w:rPr>
+          <w:rFonts w:ascii="Times New Roman" w:hAnsi="Times New Roman" w:cs="Times New Roman"/>
+          <w:b/>
+          <w:bCs/>
+          <w:sz w:val="22"/>
+          <w:szCs w:val="22"/>
+          <w:lang w:val="eu-ES"/>
+        </w:rPr>
+        <w:tab/>
+      </w:r>
+      <w:r>
+        <w:rPr>
+          <w:rFonts w:ascii="Times New Roman" w:hAnsi="Times New Roman" w:cs="Times New Roman"/>
+          <w:b/>
+          <w:bCs/>
+          <w:sz w:val="22"/>
+          <w:szCs w:val="22"/>
+          <w:lang w:val="eu-ES"/>
+        </w:rPr>
+        <w:tab/>
+      </w:r>
+      <w:r>
+        <w:rPr>
+          <w:rFonts w:ascii="Times New Roman" w:hAnsi="Times New Roman" w:cs="Times New Roman"/>
+          <w:b/>
+          <w:bCs/>
+          <w:sz w:val="22"/>
+          <w:szCs w:val="22"/>
+          <w:lang w:val="eu-ES"/>
+        </w:rPr>
+        <w:tab/>
+      </w:r>
+      <w:r>
+        <w:rPr>
+          <w:rFonts w:ascii="Times New Roman" w:hAnsi="Times New Roman" w:cs="Times New Roman"/>
+          <w:b/>
+          <w:bCs/>
+          <w:sz w:val="22"/>
+          <w:szCs w:val="22"/>
+          <w:lang w:val="eu-ES"/>
+        </w:rPr>
+        <w:tab/>
+      </w:r>
+      <w:r>
+        <w:rPr>
+          <w:rFonts w:ascii="Times New Roman" w:hAnsi="Times New Roman" w:cs="Times New Roman"/>
+          <w:b/>
+          <w:bCs/>
+          <w:sz w:val="22"/>
+          <w:szCs w:val="22"/>
+          <w:lang w:val="eu-ES"/>
+        </w:rPr>
+        <w:tab/>
+      </w:r>
+      <w:r>
+        <w:rPr>
+          <w:rFonts w:ascii="Times New Roman" w:hAnsi="Times New Roman" w:cs="Times New Roman"/>
+          <w:b/>
+          <w:bCs/>
+          <w:sz w:val="22"/>
+          <w:szCs w:val="22"/>
+          <w:lang w:val="eu-ES"/>
+        </w:rPr>
+        <w:tab/>
+      </w:r>
+      <w:r>
+        <w:rPr>
+          <w:rFonts w:ascii="Times New Roman" w:hAnsi="Times New Roman" w:cs="Times New Roman"/>
+          <w:b/>
+          <w:bCs/>
+          <w:sz w:val="22"/>
+          <w:szCs w:val="22"/>
+          <w:lang w:val="eu-ES"/>
+        </w:rPr>
+        <w:tab/>
+      </w:r>
+      <w:r>
+        <w:rPr>
+          <w:rFonts w:ascii="Times New Roman" w:hAnsi="Times New Roman" w:cs="Times New Roman"/>
+          <w:b/>
+          <w:bCs/>
+          <w:sz w:val="22"/>
+          <w:szCs w:val="22"/>
+          <w:lang w:val="eu-ES"/>
+        </w:rPr>
+        <w:tab/>
+      </w:r>
+      <w:r>
+        <w:rPr>
+          <w:rFonts w:ascii="Times New Roman" w:hAnsi="Times New Roman" w:cs="Times New Roman"/>
+          <w:b/>
+          <w:bCs/>
+          <w:sz w:val="22"/>
+          <w:szCs w:val="22"/>
+          <w:lang w:val="eu-ES"/>
+        </w:rPr>
+        <w:tab/>
+      </w:r>
+      <w:r>
+        <w:rPr>
+          <w:rFonts w:ascii="Times New Roman" w:hAnsi="Times New Roman" w:cs="Times New Roman"/>
+          <w:bCs/>
+          <w:color w:val="FF0000"/>
+          <w:sz w:val="22"/>
+          <w:szCs w:val="22"/>
+          <w:lang w:val="eu-ES"/>
+        </w:rPr>
+        <w:t>60</w:t>
+      </w:r>
+      <w:r>
+        <w:rPr>
+          <w:rFonts w:ascii="Times New Roman" w:hAnsi="Times New Roman" w:cs="Times New Roman"/>
+          <w:bCs/>
+          <w:color w:val="FF0000"/>
+          <w:sz w:val="22"/>
+          <w:szCs w:val="22"/>
+          <w:lang w:val="eu-ES"/>
+        </w:rPr>
+        <w:t>€</w:t>
+      </w:r>
+      <w:r>
+        <w:rPr>
+          <w:rFonts w:ascii="Times New Roman" w:hAnsi="Times New Roman" w:cs="Times New Roman"/>
+          <w:b/>
+          <w:bCs/>
+          <w:sz w:val="22"/>
+          <w:szCs w:val="22"/>
+          <w:lang w:val="eu-ES"/>
+        </w:rPr>
+        <w:tab/>
+      </w:r>
+      <w:r>
+        <w:rPr>
+          <w:rFonts w:ascii="Times New Roman" w:hAnsi="Times New Roman" w:cs="Times New Roman"/>
+          <w:b/>
+          <w:bCs/>
+          <w:sz w:val="22"/>
+          <w:szCs w:val="22"/>
+          <w:lang w:val="eu-ES"/>
+        </w:rPr>
+        <w:t>Argindarra</w:t>
+      </w:r>
+      <w:r>
+        <w:rPr>
+          <w:rFonts w:ascii="Times New Roman" w:hAnsi="Times New Roman" w:cs="Times New Roman"/>
+          <w:b/>
+          <w:bCs/>
+          <w:sz w:val="22"/>
+          <w:szCs w:val="22"/>
+          <w:lang w:val="eu-ES"/>
+        </w:rPr>
+        <w:tab/>
+      </w:r>
+      <w:r>
+        <w:rPr>
+          <w:rFonts w:ascii="Times New Roman" w:hAnsi="Times New Roman" w:cs="Times New Roman"/>
+          <w:b/>
+          <w:bCs/>
+          <w:sz w:val="22"/>
+          <w:szCs w:val="22"/>
+          <w:lang w:val="eu-ES"/>
+        </w:rPr>
+        <w:tab/>
+      </w:r>
+      <w:r>
+        <w:rPr>
+          <w:rFonts w:ascii="Times New Roman" w:hAnsi="Times New Roman" w:cs="Times New Roman"/>
+          <w:b/>
+          <w:bCs/>
+          <w:sz w:val="22"/>
+          <w:szCs w:val="22"/>
+          <w:lang w:val="eu-ES"/>
+        </w:rPr>
+        <w:tab/>
+      </w:r>
+      <w:r>
+        <w:rPr>
+          <w:rFonts w:ascii="Times New Roman" w:hAnsi="Times New Roman" w:cs="Times New Roman"/>
+          <w:b/>
+          <w:bCs/>
+          <w:sz w:val="22"/>
+          <w:szCs w:val="22"/>
+          <w:lang w:val="eu-ES"/>
+        </w:rPr>
+        <w:tab/>
+      </w:r>
+      <w:r>
+        <w:rPr>
+          <w:rFonts w:ascii="Times New Roman" w:hAnsi="Times New Roman" w:cs="Times New Roman"/>
+          <w:b/>
+          <w:bCs/>
+          <w:sz w:val="22"/>
+          <w:szCs w:val="22"/>
+          <w:lang w:val="eu-ES"/>
+        </w:rPr>
+        <w:tab/>
+      </w:r>
+      <w:r>
+        <w:rPr>
+          <w:rFonts w:ascii="Times New Roman" w:hAnsi="Times New Roman" w:cs="Times New Roman"/>
+          <w:b/>
+          <w:bCs/>
+          <w:sz w:val="22"/>
+          <w:szCs w:val="22"/>
+          <w:lang w:val="eu-ES"/>
+        </w:rPr>
+        <w:tab/>
+      </w:r>
+      <w:r>
+        <w:rPr>
+          <w:rFonts w:ascii="Times New Roman" w:hAnsi="Times New Roman" w:cs="Times New Roman"/>
+          <w:b/>
+          <w:bCs/>
+          <w:sz w:val="22"/>
+          <w:szCs w:val="22"/>
+          <w:lang w:val="eu-ES"/>
+        </w:rPr>
+        <w:tab/>
+      </w:r>
+      <w:r>
+        <w:rPr>
+          <w:rFonts w:ascii="Times New Roman" w:hAnsi="Times New Roman" w:cs="Times New Roman"/>
+          <w:b/>
+          <w:bCs/>
+          <w:sz w:val="22"/>
+          <w:szCs w:val="22"/>
+          <w:lang w:val="eu-ES"/>
+        </w:rPr>
+        <w:tab/>
+      </w:r>
+      <w:r>
+        <w:rPr>
+          <w:rFonts w:ascii="Times New Roman" w:hAnsi="Times New Roman" w:cs="Times New Roman"/>
+          <w:b/>
+          <w:bCs/>
+          <w:sz w:val="22"/>
+          <w:szCs w:val="22"/>
+          <w:lang w:val="eu-ES"/>
+        </w:rPr>
+        <w:tab/>
+      </w:r>
+      <w:r>
+        <w:rPr>
+          <w:rFonts w:ascii="Times New Roman" w:hAnsi="Times New Roman" w:cs="Times New Roman"/>
+          <w:bCs/>
+          <w:color w:val="FF0000"/>
+          <w:sz w:val="22"/>
+          <w:szCs w:val="22"/>
+          <w:lang w:val="eu-ES"/>
+        </w:rPr>
+        <w:t>240</w:t>
+      </w:r>
+      <w:r>
+        <w:rPr>
+          <w:rFonts w:ascii="Times New Roman" w:hAnsi="Times New Roman" w:cs="Times New Roman"/>
+          <w:bCs/>
+          <w:color w:val="FF0000"/>
+          <w:sz w:val="22"/>
+          <w:szCs w:val="22"/>
+          <w:lang w:val="eu-ES"/>
+        </w:rPr>
+        <w:t>€</w:t>
+      </w:r>
+    </w:p>
+    <w:p>
+      <w:pPr>
+        <w:pStyle w:val="Standard"/>
+        <w:spacing w:line="360" w:lineRule="auto"/>
+        <w:ind w:left="709" w:firstLine="709"/>
+        <w:rPr>
+          <w:rFonts w:ascii="Times New Roman" w:hAnsi="Times New Roman" w:cs="Times New Roman"/>
+          <w:bCs/>
+          <w:color w:val="FF0000"/>
+          <w:sz w:val="22"/>
+          <w:szCs w:val="22"/>
+          <w:lang w:val="eu-ES"/>
+        </w:rPr>
+      </w:pPr>
+      <w:r>
+        <w:rPr>
+          <w:rFonts w:ascii="Times New Roman" w:hAnsi="Times New Roman" w:cs="Times New Roman"/>
+          <w:b/>
+          <w:bCs/>
+          <w:sz w:val="22"/>
+          <w:szCs w:val="22"/>
+          <w:lang w:val="eu-ES"/>
+        </w:rPr>
+        <w:lastRenderedPageBreak/>
+        <w:t>Alokairua</w:t>
+      </w:r>
+      <w:r>
+        <w:rPr>
+          <w:rFonts w:ascii="Times New Roman" w:hAnsi="Times New Roman" w:cs="Times New Roman"/>
+          <w:b/>
+          <w:bCs/>
+          <w:sz w:val="22"/>
+          <w:szCs w:val="22"/>
+          <w:lang w:val="eu-ES"/>
+        </w:rPr>
+        <w:tab/>
+      </w:r>
+      <w:r>
+        <w:rPr>
+          <w:rFonts w:ascii="Times New Roman" w:hAnsi="Times New Roman" w:cs="Times New Roman"/>
+          <w:b/>
+          <w:bCs/>
+          <w:sz w:val="22"/>
+          <w:szCs w:val="22"/>
+          <w:lang w:val="eu-ES"/>
+        </w:rPr>
+        <w:tab/>
+      </w:r>
+      <w:r>
+        <w:rPr>
+          <w:rFonts w:ascii="Times New Roman" w:hAnsi="Times New Roman" w:cs="Times New Roman"/>
+          <w:b/>
+          <w:bCs/>
+          <w:sz w:val="22"/>
+          <w:szCs w:val="22"/>
+          <w:lang w:val="eu-ES"/>
+        </w:rPr>
+        <w:tab/>
+      </w:r>
+      <w:r>
+        <w:rPr>
+          <w:rFonts w:ascii="Times New Roman" w:hAnsi="Times New Roman" w:cs="Times New Roman"/>
+          <w:b/>
+          <w:bCs/>
+          <w:sz w:val="22"/>
+          <w:szCs w:val="22"/>
+          <w:lang w:val="eu-ES"/>
+        </w:rPr>
+        <w:tab/>
+      </w:r>
+      <w:r>
+        <w:rPr>
+          <w:rFonts w:ascii="Times New Roman" w:hAnsi="Times New Roman" w:cs="Times New Roman"/>
+          <w:b/>
+          <w:bCs/>
+          <w:sz w:val="22"/>
+          <w:szCs w:val="22"/>
+          <w:lang w:val="eu-ES"/>
+        </w:rPr>
+        <w:tab/>
+      </w:r>
+      <w:r>
+        <w:rPr>
+          <w:rFonts w:ascii="Times New Roman" w:hAnsi="Times New Roman" w:cs="Times New Roman"/>
+          <w:b/>
+          <w:bCs/>
+          <w:sz w:val="22"/>
+          <w:szCs w:val="22"/>
+          <w:lang w:val="eu-ES"/>
+        </w:rPr>
+        <w:tab/>
+      </w:r>
+      <w:r>
+        <w:rPr>
+          <w:rFonts w:ascii="Times New Roman" w:hAnsi="Times New Roman" w:cs="Times New Roman"/>
+          <w:b/>
+          <w:bCs/>
+          <w:sz w:val="22"/>
+          <w:szCs w:val="22"/>
+          <w:lang w:val="eu-ES"/>
+        </w:rPr>
+        <w:tab/>
+      </w:r>
+      <w:r>
+        <w:rPr>
+          <w:rFonts w:ascii="Times New Roman" w:hAnsi="Times New Roman" w:cs="Times New Roman"/>
+          <w:b/>
+          <w:bCs/>
+          <w:sz w:val="22"/>
+          <w:szCs w:val="22"/>
+          <w:lang w:val="eu-ES"/>
+        </w:rPr>
+        <w:tab/>
+      </w:r>
+      <w:r>
+        <w:rPr>
+          <w:rFonts w:ascii="Times New Roman" w:hAnsi="Times New Roman" w:cs="Times New Roman"/>
+          <w:b/>
+          <w:bCs/>
+          <w:sz w:val="22"/>
+          <w:szCs w:val="22"/>
+          <w:lang w:val="eu-ES"/>
+        </w:rPr>
+        <w:tab/>
+      </w:r>
+      <w:r>
+        <w:rPr>
+          <w:rFonts w:ascii="Times New Roman" w:hAnsi="Times New Roman" w:cs="Times New Roman"/>
+          <w:bCs/>
+          <w:color w:val="FF0000"/>
+          <w:sz w:val="22"/>
+          <w:szCs w:val="22"/>
+          <w:lang w:val="eu-ES"/>
+        </w:rPr>
+        <w:t>80</w:t>
+      </w:r>
+      <w:r>
+        <w:rPr>
+          <w:rFonts w:ascii="Times New Roman" w:hAnsi="Times New Roman" w:cs="Times New Roman"/>
+          <w:bCs/>
+          <w:color w:val="FF0000"/>
+          <w:sz w:val="22"/>
+          <w:szCs w:val="22"/>
+          <w:lang w:val="eu-ES"/>
+        </w:rPr>
+        <w:t>€</w:t>
+      </w:r>
+    </w:p>
+    <w:p>
+      <w:pPr>
+        <w:pStyle w:val="Standard"/>
+        <w:spacing w:line="360" w:lineRule="auto"/>
+        <w:ind w:left="709" w:firstLine="709"/>
+        <w:rPr>
+          <w:rFonts w:ascii="Times New Roman" w:hAnsi="Times New Roman" w:cs="Times New Roman"/>
+          <w:b/>
+          <w:bCs/>
+          <w:sz w:val="22"/>
+          <w:szCs w:val="22"/>
+          <w:lang w:val="eu-ES"/>
+        </w:rPr>
+      </w:pPr>
+      <w:r>
+        <w:rPr>
+          <w:rFonts w:ascii="Times New Roman" w:hAnsi="Times New Roman" w:cs="Times New Roman"/>
+          <w:b/>
+          <w:bCs/>
+          <w:sz w:val="22"/>
+          <w:szCs w:val="22"/>
+          <w:lang w:val="eu-ES"/>
+        </w:rPr>
+        <w:t>Egoitza</w:t>
+      </w:r>
+      <w:r>
+        <w:rPr>
+          <w:rFonts w:ascii="Times New Roman" w:hAnsi="Times New Roman" w:cs="Times New Roman"/>
+          <w:b/>
+          <w:bCs/>
+          <w:sz w:val="22"/>
+          <w:szCs w:val="22"/>
+          <w:lang w:val="eu-ES"/>
+        </w:rPr>
+        <w:tab/>
+      </w:r>
+      <w:r>
+        <w:rPr>
+          <w:rFonts w:ascii="Times New Roman" w:hAnsi="Times New Roman" w:cs="Times New Roman"/>
+          <w:b/>
+          <w:bCs/>
+          <w:sz w:val="22"/>
+          <w:szCs w:val="22"/>
+          <w:lang w:val="eu-ES"/>
+        </w:rPr>
+        <w:tab/>
+      </w:r>
+      <w:r>
+        <w:rPr>
+          <w:rFonts w:ascii="Times New Roman" w:hAnsi="Times New Roman" w:cs="Times New Roman"/>
+          <w:b/>
+          <w:bCs/>
+          <w:sz w:val="22"/>
+          <w:szCs w:val="22"/>
+          <w:lang w:val="eu-ES"/>
+        </w:rPr>
+        <w:tab/>
+      </w:r>
+      <w:r>
+        <w:rPr>
+          <w:rFonts w:ascii="Times New Roman" w:hAnsi="Times New Roman" w:cs="Times New Roman"/>
+          <w:b/>
+          <w:bCs/>
+          <w:sz w:val="22"/>
+          <w:szCs w:val="22"/>
+          <w:lang w:val="eu-ES"/>
+        </w:rPr>
+        <w:tab/>
+      </w:r>
+      <w:r>
+        <w:rPr>
+          <w:rFonts w:ascii="Times New Roman" w:hAnsi="Times New Roman" w:cs="Times New Roman"/>
+          <w:b/>
+          <w:bCs/>
+          <w:sz w:val="22"/>
+          <w:szCs w:val="22"/>
+          <w:lang w:val="eu-ES"/>
+        </w:rPr>
+        <w:tab/>
+      </w:r>
+      <w:r>
+        <w:rPr>
+          <w:rFonts w:ascii="Times New Roman" w:hAnsi="Times New Roman" w:cs="Times New Roman"/>
+          <w:b/>
+          <w:bCs/>
+          <w:sz w:val="22"/>
+          <w:szCs w:val="22"/>
+          <w:lang w:val="eu-ES"/>
+        </w:rPr>
+        <w:tab/>
+      </w:r>
+      <w:r>
+        <w:rPr>
+          <w:rFonts w:ascii="Times New Roman" w:hAnsi="Times New Roman" w:cs="Times New Roman"/>
+          <w:b/>
+          <w:bCs/>
+          <w:sz w:val="22"/>
+          <w:szCs w:val="22"/>
+          <w:lang w:val="eu-ES"/>
+        </w:rPr>
+        <w:tab/>
+      </w:r>
+      <w:r>
+        <w:rPr>
+          <w:rFonts w:ascii="Times New Roman" w:hAnsi="Times New Roman" w:cs="Times New Roman"/>
+          <w:b/>
+          <w:bCs/>
+          <w:sz w:val="22"/>
+          <w:szCs w:val="22"/>
+          <w:lang w:val="eu-ES"/>
+        </w:rPr>
+        <w:tab/>
+      </w:r>
+      <w:r>
+        <w:rPr>
+          <w:rFonts w:ascii="Times New Roman" w:hAnsi="Times New Roman" w:cs="Times New Roman"/>
+          <w:b/>
+          <w:bCs/>
+          <w:sz w:val="22"/>
+          <w:szCs w:val="22"/>
+          <w:lang w:val="eu-ES"/>
+        </w:rPr>
+        <w:tab/>
+      </w:r>
+      <w:r>
+        <w:rPr>
+          <w:rFonts w:ascii="Times New Roman" w:hAnsi="Times New Roman" w:cs="Times New Roman"/>
+          <w:b/>
+          <w:bCs/>
+          <w:sz w:val="22"/>
+          <w:szCs w:val="22"/>
+          <w:lang w:val="eu-ES"/>
+        </w:rPr>
+        <w:tab/>
+      </w:r>
+      <w:r>
+        <w:rPr>
+          <w:rFonts w:ascii="Times New Roman" w:hAnsi="Times New Roman" w:cs="Times New Roman"/>
+          <w:bCs/>
+          <w:color w:val="FF0000"/>
+          <w:sz w:val="22"/>
+          <w:szCs w:val="22"/>
+          <w:lang w:val="eu-ES"/>
+        </w:rPr>
+        <w:t>1600</w:t>
+      </w:r>
+      <w:r>
+        <w:rPr>
+          <w:rFonts w:ascii="Times New Roman" w:hAnsi="Times New Roman" w:cs="Times New Roman"/>
+          <w:bCs/>
+          <w:color w:val="FF0000"/>
+          <w:sz w:val="22"/>
+          <w:szCs w:val="22"/>
+          <w:lang w:val="eu-ES"/>
+        </w:rPr>
+        <w:t>€</w:t>
+      </w:r>
+    </w:p>
+    <w:p>
+      <w:pPr>
+        <w:pStyle w:val="Standard"/>
+        <w:spacing w:line="360" w:lineRule="auto"/>
+        <w:ind w:left="709" w:firstLine="709"/>
+        <w:rPr>
+          <w:rFonts w:ascii="Times New Roman" w:hAnsi="Times New Roman" w:cs="Times New Roman"/>
+          <w:b/>
+          <w:bCs/>
+          <w:sz w:val="22"/>
+          <w:szCs w:val="22"/>
+          <w:lang w:val="eu-ES"/>
+        </w:rPr>
+      </w:pPr>
+      <w:r>
+        <w:rPr>
+          <w:rFonts w:ascii="Times New Roman" w:hAnsi="Times New Roman" w:cs="Times New Roman"/>
+          <w:b/>
+          <w:bCs/>
+          <w:sz w:val="22"/>
+          <w:szCs w:val="22"/>
+          <w:lang w:val="eu-ES"/>
+        </w:rPr>
+        <w:t>Garraioa</w:t>
+      </w:r>
+      <w:r>
+        <w:rPr>
+          <w:rFonts w:ascii="Times New Roman" w:hAnsi="Times New Roman" w:cs="Times New Roman"/>
+          <w:b/>
+          <w:bCs/>
+          <w:sz w:val="22"/>
+          <w:szCs w:val="22"/>
+          <w:lang w:val="eu-ES"/>
+        </w:rPr>
+        <w:tab/>
+      </w:r>
+      <w:r>
+        <w:rPr>
+          <w:rFonts w:ascii="Times New Roman" w:hAnsi="Times New Roman" w:cs="Times New Roman"/>
+          <w:b/>
+          <w:bCs/>
+          <w:sz w:val="22"/>
+          <w:szCs w:val="22"/>
+          <w:lang w:val="eu-ES"/>
+        </w:rPr>
+        <w:tab/>
+      </w:r>
+      <w:r>
+        <w:rPr>
+          <w:rFonts w:ascii="Times New Roman" w:hAnsi="Times New Roman" w:cs="Times New Roman"/>
+          <w:b/>
+          <w:bCs/>
+          <w:sz w:val="22"/>
+          <w:szCs w:val="22"/>
+          <w:lang w:val="eu-ES"/>
+        </w:rPr>
+        <w:tab/>
+      </w:r>
+      <w:r>
+        <w:rPr>
+          <w:rFonts w:ascii="Times New Roman" w:hAnsi="Times New Roman" w:cs="Times New Roman"/>
+          <w:b/>
+          <w:bCs/>
+          <w:sz w:val="22"/>
+          <w:szCs w:val="22"/>
+          <w:lang w:val="eu-ES"/>
+        </w:rPr>
+        <w:tab/>
+      </w:r>
+      <w:r>
+        <w:rPr>
+          <w:rFonts w:ascii="Times New Roman" w:hAnsi="Times New Roman" w:cs="Times New Roman"/>
+          <w:b/>
+          <w:bCs/>
+          <w:sz w:val="22"/>
+          <w:szCs w:val="22"/>
+          <w:lang w:val="eu-ES"/>
+        </w:rPr>
+        <w:tab/>
+      </w:r>
+      <w:r>
+        <w:rPr>
+          <w:rFonts w:ascii="Times New Roman" w:hAnsi="Times New Roman" w:cs="Times New Roman"/>
+          <w:b/>
+          <w:bCs/>
+          <w:sz w:val="22"/>
+          <w:szCs w:val="22"/>
+          <w:lang w:val="eu-ES"/>
+        </w:rPr>
+        <w:tab/>
+      </w:r>
+      <w:r>
+        <w:rPr>
+          <w:rFonts w:ascii="Times New Roman" w:hAnsi="Times New Roman" w:cs="Times New Roman"/>
+          <w:b/>
+          <w:bCs/>
+          <w:sz w:val="22"/>
+          <w:szCs w:val="22"/>
+          <w:lang w:val="eu-ES"/>
+        </w:rPr>
+        <w:tab/>
+      </w:r>
+      <w:r>
+        <w:rPr>
+          <w:rFonts w:ascii="Times New Roman" w:hAnsi="Times New Roman" w:cs="Times New Roman"/>
+          <w:b/>
+          <w:bCs/>
+          <w:sz w:val="22"/>
+          <w:szCs w:val="22"/>
+          <w:lang w:val="eu-ES"/>
+        </w:rPr>
+        <w:tab/>
+      </w:r>
+      <w:r>
+        <w:rPr>
+          <w:rFonts w:ascii="Times New Roman" w:hAnsi="Times New Roman" w:cs="Times New Roman"/>
+          <w:b/>
+          <w:bCs/>
+          <w:sz w:val="22"/>
+          <w:szCs w:val="22"/>
+          <w:lang w:val="eu-ES"/>
+        </w:rPr>
+        <w:tab/>
+      </w:r>
+      <w:r>
+        <w:rPr>
+          <w:rFonts w:ascii="Times New Roman" w:hAnsi="Times New Roman" w:cs="Times New Roman"/>
+          <w:bCs/>
+          <w:color w:val="FF0000"/>
+          <w:sz w:val="22"/>
+          <w:szCs w:val="22"/>
+          <w:lang w:val="eu-ES"/>
+        </w:rPr>
+        <w:t>1</w:t>
+      </w:r>
+      <w:r>
+        <w:rPr>
+          <w:rFonts w:ascii="Times New Roman" w:hAnsi="Times New Roman" w:cs="Times New Roman"/>
+          <w:bCs/>
+          <w:color w:val="FF0000"/>
+          <w:sz w:val="22"/>
+          <w:szCs w:val="22"/>
+          <w:lang w:val="eu-ES"/>
+        </w:rPr>
+        <w:t>2</w:t>
+      </w:r>
+      <w:r>
+        <w:rPr>
+          <w:rFonts w:ascii="Times New Roman" w:hAnsi="Times New Roman" w:cs="Times New Roman"/>
+          <w:bCs/>
+          <w:color w:val="FF0000"/>
+          <w:sz w:val="22"/>
+          <w:szCs w:val="22"/>
+          <w:lang w:val="eu-ES"/>
+        </w:rPr>
+        <w:t>0</w:t>
+      </w:r>
+      <w:r>
+        <w:rPr>
+          <w:rFonts w:ascii="Times New Roman" w:hAnsi="Times New Roman" w:cs="Times New Roman"/>
+          <w:bCs/>
+          <w:color w:val="FF0000"/>
+          <w:sz w:val="22"/>
+          <w:szCs w:val="22"/>
+          <w:lang w:val="eu-ES"/>
+        </w:rPr>
+        <w:t>€</w:t>
+      </w:r>
     </w:p>
     <w:p>
       <w:pPr>
@@ -18537,7 +20145,37 @@
           <w:szCs w:val="22"/>
           <w:lang w:val="eu-ES"/>
         </w:rPr>
-        <w:t>01/03/11</w:t>
+        <w:t>1</w:t>
+      </w:r>
+      <w:r>
+        <w:rPr>
+          <w:rFonts w:ascii="Times New Roman" w:hAnsi="Times New Roman" w:cs="Times New Roman"/>
+          <w:b/>
+          <w:sz w:val="22"/>
+          <w:szCs w:val="22"/>
+          <w:lang w:val="eu-ES"/>
+        </w:rPr>
+        <w:t>1/03/</w:t>
+      </w:r>
+      <w:r>
+        <w:rPr>
+          <w:rFonts w:ascii="Times New Roman" w:hAnsi="Times New Roman" w:cs="Times New Roman"/>
+          <w:b/>
+          <w:sz w:val="22"/>
+          <w:szCs w:val="22"/>
+          <w:lang w:val="eu-ES"/>
+        </w:rPr>
+        <w:t>0</w:t>
+      </w:r>
+      <w:r>
+        <w:rPr>
+          <w:rFonts w:ascii="Times New Roman" w:hAnsi="Times New Roman" w:cs="Times New Roman"/>
+          <w:b/>
+          <w:sz w:val="22"/>
+          <w:szCs w:val="22"/>
+          <w:lang w:val="eu-ES"/>
+        </w:rPr>
+        <w:t>1</w:t>
       </w:r>
       <w:r>
         <w:rPr>
@@ -18609,7 +20247,27 @@
           <w:szCs w:val="22"/>
           <w:lang w:val="eu-ES"/>
         </w:rPr>
-        <w:t>3/03/11</w:t>
+        <w:t>11</w:t>
+      </w:r>
+      <w:r>
+        <w:rPr>
+          <w:rFonts w:ascii="Times New Roman" w:hAnsi="Times New Roman" w:cs="Times New Roman"/>
+          <w:b/>
+          <w:sz w:val="22"/>
+          <w:szCs w:val="22"/>
+          <w:lang w:val="eu-ES"/>
+        </w:rPr>
+        <w:t>/03/</w:t>
+      </w:r>
+      <w:r>
+        <w:rPr>
+          <w:rFonts w:ascii="Times New Roman" w:hAnsi="Times New Roman" w:cs="Times New Roman"/>
+          <w:b/>
+          <w:sz w:val="22"/>
+          <w:szCs w:val="22"/>
+          <w:lang w:val="eu-ES"/>
+        </w:rPr>
+        <w:t>03</w:t>
       </w:r>
       <w:r>
         <w:rPr>
@@ -18659,7 +20317,27 @@
           <w:szCs w:val="22"/>
           <w:lang w:val="eu-ES"/>
         </w:rPr>
-        <w:t>8/03/11</w:t>
+        <w:t>11</w:t>
+      </w:r>
+      <w:r>
+        <w:rPr>
+          <w:rFonts w:ascii="Times New Roman" w:hAnsi="Times New Roman" w:cs="Times New Roman"/>
+          <w:b/>
+          <w:sz w:val="22"/>
+          <w:szCs w:val="22"/>
+          <w:lang w:val="eu-ES"/>
+        </w:rPr>
+        <w:t>/03/</w:t>
+      </w:r>
+      <w:r>
+        <w:rPr>
+          <w:rFonts w:ascii="Times New Roman" w:hAnsi="Times New Roman" w:cs="Times New Roman"/>
+          <w:b/>
+          <w:sz w:val="22"/>
+          <w:szCs w:val="22"/>
+          <w:lang w:val="eu-ES"/>
+        </w:rPr>
+        <w:t>08</w:t>
       </w:r>
       <w:r>
         <w:rPr>
@@ -18727,17 +20405,37 @@
           <w:szCs w:val="22"/>
           <w:lang w:val="eu-ES"/>
         </w:rPr>
+        <w:t>1</w:t>
+      </w:r>
+      <w:r>
+        <w:rPr>
+          <w:rFonts w:ascii="Times New Roman" w:hAnsi="Times New Roman" w:cs="Times New Roman"/>
+          <w:b/>
+          <w:sz w:val="22"/>
+          <w:szCs w:val="22"/>
+          <w:lang w:val="eu-ES"/>
+        </w:rPr>
+        <w:t>1</w:t>
+      </w:r>
+      <w:r>
+        <w:rPr>
+          <w:rFonts w:ascii="Times New Roman" w:hAnsi="Times New Roman" w:cs="Times New Roman"/>
+          <w:b/>
+          <w:sz w:val="22"/>
+          <w:szCs w:val="22"/>
+          <w:lang w:val="eu-ES"/>
+        </w:rPr>
+        <w:t>/03/</w:t>
+      </w:r>
+      <w:r>
+        <w:rPr>
+          <w:rFonts w:ascii="Times New Roman" w:hAnsi="Times New Roman" w:cs="Times New Roman"/>
+          <w:b/>
+          <w:sz w:val="22"/>
+          <w:szCs w:val="22"/>
+          <w:lang w:val="eu-ES"/>
+        </w:rPr>
         <w:t>14</w:t>
-      </w:r>
-      <w:r>
-        <w:rPr>
-          <w:rFonts w:ascii="Times New Roman" w:hAnsi="Times New Roman" w:cs="Times New Roman"/>
-          <w:b/>
-          <w:sz w:val="22"/>
-          <w:szCs w:val="22"/>
-          <w:lang w:val="eu-ES"/>
-        </w:rPr>
-        <w:t>/03/11</w:t>
       </w:r>
       <w:r>
         <w:rPr>
@@ -18858,17 +20556,27 @@
           <w:szCs w:val="22"/>
           <w:lang w:val="eu-ES"/>
         </w:rPr>
+        <w:t>11</w:t>
+      </w:r>
+      <w:r>
+        <w:rPr>
+          <w:rFonts w:ascii="Times New Roman" w:hAnsi="Times New Roman" w:cs="Times New Roman"/>
+          <w:b/>
+          <w:sz w:val="22"/>
+          <w:szCs w:val="22"/>
+          <w:lang w:val="eu-ES"/>
+        </w:rPr>
+        <w:t>/03/</w:t>
+      </w:r>
+      <w:r>
+        <w:rPr>
+          <w:rFonts w:ascii="Times New Roman" w:hAnsi="Times New Roman" w:cs="Times New Roman"/>
+          <w:b/>
+          <w:sz w:val="22"/>
+          <w:szCs w:val="22"/>
+          <w:lang w:val="eu-ES"/>
+        </w:rPr>
         <w:t>29</w:t>
-      </w:r>
-      <w:r>
-        <w:rPr>
-          <w:rFonts w:ascii="Times New Roman" w:hAnsi="Times New Roman" w:cs="Times New Roman"/>
-          <w:b/>
-          <w:sz w:val="22"/>
-          <w:szCs w:val="22"/>
-          <w:lang w:val="eu-ES"/>
-        </w:rPr>
-        <w:t>/03/11</w:t>
       </w:r>
       <w:r>
         <w:rPr>
@@ -18940,7 +20648,27 @@
           <w:szCs w:val="22"/>
           <w:lang w:val="eu-ES"/>
         </w:rPr>
-        <w:t>17/03/11</w:t>
+        <w:t>11</w:t>
+      </w:r>
+      <w:r>
+        <w:rPr>
+          <w:rFonts w:ascii="Times New Roman" w:hAnsi="Times New Roman" w:cs="Times New Roman"/>
+          <w:b/>
+          <w:sz w:val="22"/>
+          <w:szCs w:val="22"/>
+          <w:lang w:val="eu-ES"/>
+        </w:rPr>
+        <w:t>/03/</w:t>
+      </w:r>
+      <w:r>
+        <w:rPr>
+          <w:rFonts w:ascii="Times New Roman" w:hAnsi="Times New Roman" w:cs="Times New Roman"/>
+          <w:b/>
+          <w:sz w:val="22"/>
+          <w:szCs w:val="22"/>
+          <w:lang w:val="eu-ES"/>
+        </w:rPr>
+        <w:t>17</w:t>
       </w:r>
       <w:r>
         <w:rPr>
@@ -18989,17 +20717,27 @@
           <w:szCs w:val="22"/>
           <w:lang w:val="eu-ES"/>
         </w:rPr>
+        <w:t>11</w:t>
+      </w:r>
+      <w:r>
+        <w:rPr>
+          <w:rFonts w:ascii="Times New Roman" w:hAnsi="Times New Roman" w:cs="Times New Roman"/>
+          <w:b/>
+          <w:sz w:val="22"/>
+          <w:szCs w:val="22"/>
+          <w:lang w:val="eu-ES"/>
+        </w:rPr>
+        <w:t>/03/</w:t>
+      </w:r>
+      <w:r>
+        <w:rPr>
+          <w:rFonts w:ascii="Times New Roman" w:hAnsi="Times New Roman" w:cs="Times New Roman"/>
+          <w:b/>
+          <w:sz w:val="22"/>
+          <w:szCs w:val="22"/>
+          <w:lang w:val="eu-ES"/>
+        </w:rPr>
         <w:t>31</w:t>
-      </w:r>
-      <w:r>
-        <w:rPr>
-          <w:rFonts w:ascii="Times New Roman" w:hAnsi="Times New Roman" w:cs="Times New Roman"/>
-          <w:b/>
-          <w:sz w:val="22"/>
-          <w:szCs w:val="22"/>
-          <w:lang w:val="eu-ES"/>
-        </w:rPr>
-        <w:t>/03/11</w:t>
       </w:r>
       <w:r>
         <w:rPr>
@@ -19146,17 +20884,47 @@
           <w:szCs w:val="22"/>
           <w:lang w:val="eu-ES"/>
         </w:rPr>
-        <w:t>12/04</w:t>
-      </w:r>
-      <w:r>
-        <w:rPr>
-          <w:rFonts w:ascii="Times New Roman" w:hAnsi="Times New Roman" w:cs="Times New Roman"/>
-          <w:b/>
-          <w:sz w:val="22"/>
-          <w:szCs w:val="22"/>
-          <w:lang w:val="eu-ES"/>
-        </w:rPr>
-        <w:t>/11</w:t>
+        <w:t>1</w:t>
+      </w:r>
+      <w:r>
+        <w:rPr>
+          <w:rFonts w:ascii="Times New Roman" w:hAnsi="Times New Roman" w:cs="Times New Roman"/>
+          <w:b/>
+          <w:sz w:val="22"/>
+          <w:szCs w:val="22"/>
+          <w:lang w:val="eu-ES"/>
+        </w:rPr>
+        <w:t>1</w:t>
+      </w:r>
+      <w:r>
+        <w:rPr>
+          <w:rFonts w:ascii="Times New Roman" w:hAnsi="Times New Roman" w:cs="Times New Roman"/>
+          <w:b/>
+          <w:sz w:val="22"/>
+          <w:szCs w:val="22"/>
+          <w:lang w:val="eu-ES"/>
+        </w:rPr>
+        <w:t>/04</w:t>
+      </w:r>
+      <w:r>
+        <w:rPr>
+          <w:rFonts w:ascii="Times New Roman" w:hAnsi="Times New Roman" w:cs="Times New Roman"/>
+          <w:b/>
+          <w:sz w:val="22"/>
+          <w:szCs w:val="22"/>
+          <w:lang w:val="eu-ES"/>
+        </w:rPr>
+        <w:t>/1</w:t>
+      </w:r>
+      <w:r>
+        <w:rPr>
+          <w:rFonts w:ascii="Times New Roman" w:hAnsi="Times New Roman" w:cs="Times New Roman"/>
+          <w:b/>
+          <w:sz w:val="22"/>
+          <w:szCs w:val="22"/>
+          <w:lang w:val="eu-ES"/>
+        </w:rPr>
+        <w:t>2</w:t>
       </w:r>
       <w:r>
         <w:rPr>
@@ -19665,6 +21433,44 @@
     <w:p>
       <w:pPr>
         <w:pStyle w:val="Standard"/>
+        <w:numPr>
+          <w:ilvl w:val="1"/>
+          <w:numId w:val="30"/>
+        </w:numPr>
+        <w:spacing w:line="360" w:lineRule="auto"/>
+        <w:rPr>
+          <w:rFonts w:ascii="Times New Roman" w:hAnsi="Times New Roman" w:cs="Times New Roman"/>
+          <w:bCs/>
+          <w:sz w:val="22"/>
+          <w:szCs w:val="22"/>
+          <w:lang w:val="eu-ES"/>
+        </w:rPr>
+      </w:pPr>
+      <w:r>
+        <w:rPr>
+          <w:rFonts w:ascii="Times New Roman" w:hAnsi="Times New Roman" w:cs="Times New Roman"/>
+          <w:b/>
+          <w:bCs/>
+          <w:sz w:val="22"/>
+          <w:szCs w:val="22"/>
+          <w:lang w:val="eu-ES"/>
+        </w:rPr>
+        <w:t>Erabiliko diren tresnak:</w:t>
+      </w:r>
+      <w:r>
+        <w:rPr>
+          <w:rFonts w:ascii="Times New Roman" w:hAnsi="Times New Roman" w:cs="Times New Roman"/>
+          <w:bCs/>
+          <w:sz w:val="22"/>
+          <w:szCs w:val="22"/>
+          <w:lang w:val="eu-ES"/>
+        </w:rPr>
+        <w:t xml:space="preserve"> WindowBuilder aplikazioa interfazeak errazago egiteko, Java lengoaia bezeroak eskatu duena errazago lortzen delako eta talde oso erabiltzen jakiten du eta SQL lengoaia datu basea sortzeko.</w:t>
+      </w:r>
+    </w:p>
+    <w:p>
+      <w:pPr>
+        <w:pStyle w:val="Standard"/>
         <w:spacing w:line="360" w:lineRule="auto"/>
         <w:rPr>
           <w:rFonts w:ascii="Times New Roman" w:hAnsi="Times New Roman" w:cs="Times New Roman"/>
@@ -20023,7 +21829,7 @@
         <w:pStyle w:val="Standard"/>
         <w:numPr>
           <w:ilvl w:val="1"/>
-          <w:numId w:val="32"/>
+          <w:numId w:val="28"/>
         </w:numPr>
         <w:spacing w:line="360" w:lineRule="auto"/>
         <w:rPr>
@@ -20043,18 +21849,7 @@
           <w:szCs w:val="22"/>
           <w:lang w:val="eu-ES"/>
         </w:rPr>
-        <w:t>Memoria Idatzi</w:t>
-      </w:r>
-      <w:r>
-        <w:rPr>
-          <w:rFonts w:ascii="Times New Roman" w:hAnsi="Times New Roman" w:cs="Times New Roman"/>
-          <w:b/>
-          <w:bCs/>
-          <w:sz w:val="22"/>
-          <w:szCs w:val="22"/>
-          <w:lang w:val="eu-ES"/>
-        </w:rPr>
-        <w:t>:</w:t>
+        <w:t>Memoria Idatzi:</w:t>
       </w:r>
       <w:r>
         <w:rPr>
@@ -20072,7 +21867,7 @@
         <w:pStyle w:val="Standard"/>
         <w:numPr>
           <w:ilvl w:val="1"/>
-          <w:numId w:val="32"/>
+          <w:numId w:val="28"/>
         </w:numPr>
         <w:spacing w:line="360" w:lineRule="auto"/>
         <w:rPr>
@@ -20092,18 +21887,7 @@
           <w:szCs w:val="22"/>
           <w:lang w:val="eu-ES"/>
         </w:rPr>
-        <w:t>Eskuliburua egin</w:t>
-      </w:r>
-      <w:r>
-        <w:rPr>
-          <w:rFonts w:ascii="Times New Roman" w:hAnsi="Times New Roman" w:cs="Times New Roman"/>
-          <w:b/>
-          <w:bCs/>
-          <w:sz w:val="22"/>
-          <w:szCs w:val="22"/>
-          <w:lang w:val="eu-ES"/>
-        </w:rPr>
-        <w:t>:</w:t>
+        <w:t>Eskuliburua egin:</w:t>
       </w:r>
       <w:r>
         <w:rPr>
@@ -20121,7 +21905,7 @@
         <w:pStyle w:val="Standard"/>
         <w:numPr>
           <w:ilvl w:val="1"/>
-          <w:numId w:val="32"/>
+          <w:numId w:val="28"/>
         </w:numPr>
         <w:spacing w:line="360" w:lineRule="auto"/>
         <w:rPr>
@@ -20141,18 +21925,7 @@
           <w:szCs w:val="22"/>
           <w:lang w:val="eu-ES"/>
         </w:rPr>
-        <w:t>Aurkezpen Prestaketa</w:t>
-      </w:r>
-      <w:r>
-        <w:rPr>
-          <w:rFonts w:ascii="Times New Roman" w:hAnsi="Times New Roman" w:cs="Times New Roman"/>
-          <w:b/>
-          <w:bCs/>
-          <w:sz w:val="22"/>
-          <w:szCs w:val="22"/>
-          <w:lang w:val="eu-ES"/>
-        </w:rPr>
-        <w:t>:</w:t>
+        <w:t>Aurkezpen Prestaketa:</w:t>
       </w:r>
       <w:r>
         <w:rPr>
@@ -20169,8 +21942,10 @@
       <w:pPr>
         <w:pStyle w:val="Standard"/>
         <w:spacing w:line="360" w:lineRule="auto"/>
-        <w:rPr>
-          <w:rFonts w:ascii="Times New Roman" w:hAnsi="Times New Roman" w:cs="Times New Roman"/>
+        <w:ind w:left="1070"/>
+        <w:rPr>
+          <w:rFonts w:ascii="Times New Roman" w:hAnsi="Times New Roman" w:cs="Times New Roman"/>
+          <w:b/>
           <w:bCs/>
           <w:sz w:val="22"/>
           <w:szCs w:val="22"/>
@@ -20181,65 +21956,41 @@
     <w:p>
       <w:pPr>
         <w:pStyle w:val="Standard"/>
+        <w:numPr>
+          <w:ilvl w:val="0"/>
+          <w:numId w:val="28"/>
+        </w:numPr>
         <w:spacing w:line="360" w:lineRule="auto"/>
         <w:rPr>
           <w:rFonts w:ascii="Times New Roman" w:hAnsi="Times New Roman" w:cs="Times New Roman"/>
-          <w:bCs/>
-          <w:sz w:val="22"/>
-          <w:szCs w:val="22"/>
-          <w:lang w:val="eu-ES"/>
-        </w:rPr>
-      </w:pPr>
-    </w:p>
-    <w:p>
-      <w:pPr>
-        <w:pStyle w:val="Standard"/>
-        <w:spacing w:line="360" w:lineRule="auto"/>
-        <w:outlineLvl w:val="1"/>
-        <w:rPr>
-          <w:rFonts w:ascii="Times New Roman" w:hAnsi="Times New Roman" w:cs="Times New Roman"/>
-          <w:sz w:val="22"/>
-          <w:szCs w:val="22"/>
-          <w:lang w:val="eu-ES"/>
-        </w:rPr>
-      </w:pPr>
-    </w:p>
-    <w:p>
-      <w:pPr>
-        <w:pStyle w:val="Standard"/>
-        <w:spacing w:line="360" w:lineRule="auto"/>
-        <w:outlineLvl w:val="1"/>
-        <w:rPr>
-          <w:rFonts w:ascii="Times New Roman" w:hAnsi="Times New Roman" w:cs="Times New Roman"/>
-          <w:b/>
-          <w:bCs/>
-          <w:sz w:val="28"/>
-          <w:u w:val="single"/>
-          <w:lang w:val="eu-ES"/>
-        </w:rPr>
-      </w:pPr>
-    </w:p>
-    <w:p>
-      <w:pPr>
-        <w:rPr>
-          <w:rFonts w:ascii="Times New Roman" w:hAnsi="Times New Roman" w:cs="Times New Roman"/>
-          <w:b/>
-          <w:bCs/>
-          <w:sz w:val="22"/>
-          <w:u w:val="single"/>
-          <w:lang w:val="eu-ES"/>
-        </w:rPr>
-      </w:pPr>
-      <w:r>
-        <w:rPr>
-          <w:rFonts w:ascii="Times New Roman" w:hAnsi="Times New Roman" w:cs="Times New Roman"/>
-          <w:b/>
-          <w:bCs/>
-          <w:sz w:val="22"/>
-          <w:u w:val="single"/>
-          <w:lang w:val="eu-ES"/>
-        </w:rPr>
-        <w:br w:type="page"/>
+          <w:b/>
+          <w:bCs/>
+          <w:sz w:val="22"/>
+          <w:szCs w:val="22"/>
+          <w:lang w:val="eu-ES"/>
+        </w:rPr>
+      </w:pPr>
+      <w:r>
+        <w:rPr>
+          <w:rFonts w:ascii="Times New Roman" w:hAnsi="Times New Roman" w:cs="Times New Roman"/>
+          <w:b/>
+          <w:bCs/>
+          <w:sz w:val="22"/>
+          <w:szCs w:val="22"/>
+          <w:lang w:val="eu-ES"/>
+        </w:rPr>
+        <w:t xml:space="preserve">Instalatzeko </w:t>
+      </w:r>
+      <w:r>
+        <w:rPr>
+          <w:rFonts w:ascii="Times New Roman" w:hAnsi="Times New Roman" w:cs="Times New Roman"/>
+          <w:b/>
+          <w:bCs/>
+          <w:sz w:val="22"/>
+          <w:szCs w:val="22"/>
+          <w:lang w:val="eu-ES"/>
+        </w:rPr>
+        <w:t>prozesua</w:t>
       </w:r>
     </w:p>
     <w:p>
@@ -20247,13 +21998,205 @@
         <w:pStyle w:val="Standard"/>
         <w:numPr>
           <w:ilvl w:val="1"/>
-          <w:numId w:val="14"/>
+          <w:numId w:val="28"/>
         </w:numPr>
         <w:spacing w:line="360" w:lineRule="auto"/>
         <w:rPr>
           <w:rFonts w:ascii="Times New Roman" w:hAnsi="Times New Roman" w:cs="Times New Roman"/>
           <w:b/>
           <w:bCs/>
+          <w:sz w:val="22"/>
+          <w:szCs w:val="22"/>
+          <w:lang w:val="eu-ES"/>
+        </w:rPr>
+      </w:pPr>
+      <w:r>
+        <w:rPr>
+          <w:rFonts w:ascii="Times New Roman" w:hAnsi="Times New Roman" w:cs="Times New Roman"/>
+          <w:b/>
+          <w:bCs/>
+          <w:sz w:val="22"/>
+          <w:szCs w:val="22"/>
+          <w:lang w:val="eu-ES"/>
+        </w:rPr>
+        <w:t>Jar fitxategia:</w:t>
+      </w:r>
+      <w:r>
+        <w:rPr>
+          <w:rFonts w:ascii="Times New Roman" w:hAnsi="Times New Roman" w:cs="Times New Roman"/>
+          <w:bCs/>
+          <w:sz w:val="22"/>
+          <w:szCs w:val="22"/>
+          <w:lang w:val="eu-ES"/>
+        </w:rPr>
+        <w:t xml:space="preserve"> Aplikazioaren .jar fitxategia sortuko da beste eremu batean instalatzeko.</w:t>
+      </w:r>
+    </w:p>
+    <w:p>
+      <w:pPr>
+        <w:pStyle w:val="Standard"/>
+        <w:numPr>
+          <w:ilvl w:val="1"/>
+          <w:numId w:val="28"/>
+        </w:numPr>
+        <w:spacing w:line="360" w:lineRule="auto"/>
+        <w:rPr>
+          <w:rFonts w:ascii="Times New Roman" w:hAnsi="Times New Roman" w:cs="Times New Roman"/>
+          <w:bCs/>
+          <w:sz w:val="22"/>
+          <w:szCs w:val="22"/>
+          <w:lang w:val="eu-ES"/>
+        </w:rPr>
+      </w:pPr>
+      <w:r>
+        <w:rPr>
+          <w:rFonts w:ascii="Times New Roman" w:hAnsi="Times New Roman" w:cs="Times New Roman"/>
+          <w:b/>
+          <w:bCs/>
+          <w:sz w:val="22"/>
+          <w:szCs w:val="22"/>
+          <w:lang w:val="eu-ES"/>
+        </w:rPr>
+        <w:t>Mysqldump:</w:t>
+      </w:r>
+      <w:r>
+        <w:rPr>
+          <w:rFonts w:ascii="Times New Roman" w:hAnsi="Times New Roman" w:cs="Times New Roman"/>
+          <w:b/>
+          <w:bCs/>
+          <w:sz w:val="22"/>
+          <w:szCs w:val="22"/>
+          <w:lang w:val="eu-ES"/>
+        </w:rPr>
+        <w:t xml:space="preserve"> </w:t>
+      </w:r>
+      <w:r>
+        <w:rPr>
+          <w:rFonts w:ascii="Times New Roman" w:hAnsi="Times New Roman" w:cs="Times New Roman"/>
+          <w:bCs/>
+          <w:sz w:val="22"/>
+          <w:szCs w:val="22"/>
+          <w:lang w:val="eu-ES"/>
+        </w:rPr>
+        <w:t>D</w:t>
+      </w:r>
+      <w:r>
+        <w:rPr>
+          <w:rFonts w:ascii="Times New Roman" w:hAnsi="Times New Roman" w:cs="Times New Roman"/>
+          <w:bCs/>
+          <w:sz w:val="22"/>
+          <w:szCs w:val="22"/>
+          <w:lang w:val="eu-ES"/>
+        </w:rPr>
+        <w:t>atu-bas</w:t>
+      </w:r>
+      <w:r>
+        <w:rPr>
+          <w:rFonts w:ascii="Times New Roman" w:hAnsi="Times New Roman" w:cs="Times New Roman"/>
+          <w:bCs/>
+          <w:sz w:val="22"/>
+          <w:szCs w:val="22"/>
+          <w:lang w:val="eu-ES"/>
+        </w:rPr>
+        <w:t>e</w:t>
+      </w:r>
+      <w:r>
+        <w:rPr>
+          <w:rFonts w:ascii="Times New Roman" w:hAnsi="Times New Roman" w:cs="Times New Roman"/>
+          <w:bCs/>
+          <w:sz w:val="22"/>
+          <w:szCs w:val="22"/>
+          <w:lang w:val="eu-ES"/>
+        </w:rPr>
+        <w:t>ar</w:t>
+      </w:r>
+      <w:r>
+        <w:rPr>
+          <w:rFonts w:ascii="Times New Roman" w:hAnsi="Times New Roman" w:cs="Times New Roman"/>
+          <w:bCs/>
+          <w:sz w:val="22"/>
+          <w:szCs w:val="22"/>
+          <w:lang w:val="eu-ES"/>
+        </w:rPr>
+        <w:t>en</w:t>
+      </w:r>
+      <w:r>
+        <w:rPr>
+          <w:rFonts w:ascii="Times New Roman" w:hAnsi="Times New Roman" w:cs="Times New Roman"/>
+          <w:bCs/>
+          <w:sz w:val="22"/>
+          <w:szCs w:val="22"/>
+          <w:lang w:val="eu-ES"/>
+        </w:rPr>
+        <w:t xml:space="preserve"> babes-kopia bat egingo da</w:t>
+      </w:r>
+      <w:r>
+        <w:rPr>
+          <w:rFonts w:ascii="Times New Roman" w:hAnsi="Times New Roman" w:cs="Times New Roman"/>
+          <w:bCs/>
+          <w:sz w:val="22"/>
+          <w:szCs w:val="22"/>
+          <w:lang w:val="eu-ES"/>
+        </w:rPr>
+        <w:t>.</w:t>
+      </w:r>
+    </w:p>
+    <w:p>
+      <w:pPr>
+        <w:pStyle w:val="Standard"/>
+        <w:numPr>
+          <w:ilvl w:val="1"/>
+          <w:numId w:val="28"/>
+        </w:numPr>
+        <w:spacing w:line="360" w:lineRule="auto"/>
+        <w:outlineLvl w:val="1"/>
+        <w:rPr>
+          <w:rFonts w:ascii="Times New Roman" w:hAnsi="Times New Roman" w:cs="Times New Roman"/>
+          <w:sz w:val="22"/>
+          <w:szCs w:val="22"/>
+          <w:lang w:val="eu-ES"/>
+        </w:rPr>
+      </w:pPr>
+      <w:r>
+        <w:rPr>
+          <w:rFonts w:ascii="Times New Roman" w:hAnsi="Times New Roman" w:cs="Times New Roman"/>
+          <w:b/>
+          <w:bCs/>
+          <w:sz w:val="22"/>
+          <w:szCs w:val="22"/>
+          <w:lang w:val="eu-ES"/>
+        </w:rPr>
+        <w:t>Eskuliburua:</w:t>
+      </w:r>
+      <w:r>
+        <w:rPr>
+          <w:rFonts w:ascii="Times New Roman" w:hAnsi="Times New Roman" w:cs="Times New Roman"/>
+          <w:b/>
+          <w:bCs/>
+          <w:sz w:val="22"/>
+          <w:szCs w:val="22"/>
+          <w:lang w:val="eu-ES"/>
+        </w:rPr>
+        <w:t xml:space="preserve"> </w:t>
+      </w:r>
+      <w:r>
+        <w:rPr>
+          <w:rFonts w:ascii="Times New Roman" w:hAnsi="Times New Roman" w:cs="Times New Roman"/>
+          <w:bCs/>
+          <w:sz w:val="22"/>
+          <w:szCs w:val="22"/>
+          <w:lang w:val="eu-ES"/>
+        </w:rPr>
+        <w:t>Instalatzeko eskuliburu bat egingo da.</w:t>
+      </w:r>
+    </w:p>
+    <w:p>
+      <w:pPr>
+        <w:rPr>
+          <w:rFonts w:ascii="Times New Roman" w:hAnsi="Times New Roman" w:cs="Times New Roman"/>
+          <w:b/>
+          <w:bCs/>
+          <w:sz w:val="22"/>
           <w:u w:val="single"/>
           <w:lang w:val="eu-ES"/>
         </w:rPr>
@@ -21382,7 +23325,7 @@
             <w:szCs w:val="36"/>
           </w:rPr>
           <w:alias w:val="Título"/>
-          <w:id w:val="1563066"/>
+          <w:id w:val="38068599"/>
           <w:dataBinding w:prefixMappings="xmlns:ns0='http://schemas.openxmlformats.org/package/2006/metadata/core-properties' xmlns:ns1='http://purl.org/dc/elements/1.1/'" w:xpath="/ns0:coreProperties[1]/ns1:title[1]" w:storeItemID="{6C3C8BC8-F283-45AE-878A-BAB7291924A1}"/>
           <w:text/>
         </w:sdtPr>
@@ -21459,7 +23402,7 @@
             <w:szCs w:val="36"/>
           </w:rPr>
           <w:alias w:val="Año"/>
-          <w:id w:val="1563067"/>
+          <w:id w:val="38068600"/>
           <w:dataBinding w:prefixMappings="xmlns:ns0='http://schemas.microsoft.com/office/2006/coverPageProps'" w:xpath="/ns0:CoverPageProperties[1]/ns0:PublishDate[1]" w:storeItemID="{55AF091B-3C7A-41E3-B477-F2FDAA23CFDA}"/>
           <w:date w:fullDate="2011-03-01T00:00:00Z">
             <w:dateFormat w:val="yyyy"/>
@@ -22399,7 +24342,7 @@
   <w:abstractNum w:abstractNumId="8">
     <w:nsid w:val="298475D0"/>
     <w:multiLevelType w:val="multilevel"/>
-    <w:tmpl w:val="13645900"/>
+    <w:tmpl w:val="79702B66"/>
     <w:lvl w:ilvl="0">
       <w:start w:val="1"/>
       <w:numFmt w:val="decimal"/>
@@ -22423,6 +24366,9 @@
       <w:pPr>
         <w:ind w:left="1502" w:hanging="432"/>
       </w:pPr>
+      <w:rPr>
+        <w:b/>
+      </w:rPr>
     </w:lvl>
     <w:lvl w:ilvl="2">
       <w:start w:val="1"/>
@@ -23507,6 +25453,92 @@
     </w:lvl>
   </w:abstractNum>
   <w:abstractNum w:abstractNumId="19">
+    <w:nsid w:val="5C26571A"/>
+    <w:multiLevelType w:val="hybridMultilevel"/>
+    <w:tmpl w:val="98ACAA3E"/>
+    <w:lvl w:ilvl="0" w:tplc="0C0A000F">
+      <w:start w:val="1"/>
+      <w:numFmt w:val="decimal"/>
+      <w:lvlText w:val="%1."/>
+      <w:lvlJc w:val="left"/>
+      <w:pPr>
+        <w:ind w:left="2149" w:hanging="360"/>
+      </w:pPr>
+    </w:lvl>
+    <w:lvl w:ilvl="1" w:tplc="0C0A0019" w:tentative="1">
+      <w:start w:val="1"/>
+      <w:numFmt w:val="lowerLetter"/>
+      <w:lvlText w:val="%2."/>
+      <w:lvlJc w:val="left"/>
+      <w:pPr>
+        <w:ind w:left="2869" w:hanging="360"/>
+      </w:pPr>
+    </w:lvl>
+    <w:lvl w:ilvl="2" w:tplc="0C0A001B" w:tentative="1">
+      <w:start w:val="1"/>
+      <w:numFmt w:val="lowerRoman"/>
+      <w:lvlText w:val="%3."/>
+      <w:lvlJc w:val="right"/>
+      <w:pPr>
+        <w:ind w:left="3589" w:hanging="180"/>
+      </w:pPr>
+    </w:lvl>
+    <w:lvl w:ilvl="3" w:tplc="0C0A000F" w:tentative="1">
+      <w:start w:val="1"/>
+      <w:numFmt w:val="decimal"/>
+      <w:lvlText w:val="%4."/>
+      <w:lvlJc w:val="left"/>
+      <w:pPr>
+        <w:ind w:left="4309" w:hanging="360"/>
+      </w:pPr>
+    </w:lvl>
+    <w:lvl w:ilvl="4" w:tplc="0C0A0019" w:tentative="1">
+      <w:start w:val="1"/>
+      <w:numFmt w:val="lowerLetter"/>
+      <w:lvlText w:val="%5."/>
+      <w:lvlJc w:val="left"/>
+      <w:pPr>
+        <w:ind w:left="5029" w:hanging="360"/>
+      </w:pPr>
+    </w:lvl>
+    <w:lvl w:ilvl="5" w:tplc="0C0A001B" w:tentative="1">
+      <w:start w:val="1"/>
+      <w:numFmt w:val="lowerRoman"/>
+      <w:lvlText w:val="%6."/>
+      <w:lvlJc w:val="right"/>
+      <w:pPr>
+        <w:ind w:left="5749" w:hanging="180"/>
+      </w:pPr>
+    </w:lvl>
+    <w:lvl w:ilvl="6" w:tplc="0C0A000F" w:tentative="1">
+      <w:start w:val="1"/>
+      <w:numFmt w:val="decimal"/>
+      <w:lvlText w:val="%7."/>
+      <w:lvlJc w:val="left"/>
+      <w:pPr>
+        <w:ind w:left="6469" w:hanging="360"/>
+      </w:pPr>
+    </w:lvl>
+    <w:lvl w:ilvl="7" w:tplc="0C0A0019" w:tentative="1">
+      <w:start w:val="1"/>
+      <w:numFmt w:val="lowerLetter"/>
+      <w:lvlText w:val="%8."/>
+      <w:lvlJc w:val="left"/>
+      <w:pPr>
+        <w:ind w:left="7189" w:hanging="360"/>
+      </w:pPr>
+    </w:lvl>
+    <w:lvl w:ilvl="8" w:tplc="0C0A001B" w:tentative="1">
+      <w:start w:val="1"/>
+      <w:numFmt w:val="lowerRoman"/>
+      <w:lvlText w:val="%9."/>
+      <w:lvlJc w:val="right"/>
+      <w:pPr>
+        <w:ind w:left="7909" w:hanging="180"/>
+      </w:pPr>
+    </w:lvl>
+  </w:abstractNum>
+  <w:abstractNum w:abstractNumId="20">
     <w:nsid w:val="5D0B4A16"/>
     <w:multiLevelType w:val="multilevel"/>
     <w:tmpl w:val="D08413A2"/>
@@ -23583,7 +25615,7 @@
       </w:rPr>
     </w:lvl>
   </w:abstractNum>
-  <w:abstractNum w:abstractNumId="20">
+  <w:abstractNum w:abstractNumId="21">
     <w:nsid w:val="5E9E0DDA"/>
     <w:multiLevelType w:val="multilevel"/>
     <w:tmpl w:val="33F80E34"/>
@@ -23660,7 +25692,7 @@
       </w:rPr>
     </w:lvl>
   </w:abstractNum>
-  <w:abstractNum w:abstractNumId="21">
+  <w:abstractNum w:abstractNumId="22">
     <w:nsid w:val="5EFA6CB0"/>
     <w:multiLevelType w:val="multilevel"/>
     <w:tmpl w:val="FB161AA4"/>
@@ -23791,7 +25823,7 @@
       </w:rPr>
     </w:lvl>
   </w:abstractNum>
-  <w:abstractNum w:abstractNumId="22">
+  <w:abstractNum w:abstractNumId="23">
     <w:nsid w:val="62DD0DDD"/>
     <w:multiLevelType w:val="multilevel"/>
     <w:tmpl w:val="20827BD2"/>
@@ -23850,7 +25882,7 @@
       <w:lvlJc w:val="left"/>
     </w:lvl>
   </w:abstractNum>
-  <w:abstractNum w:abstractNumId="23">
+  <w:abstractNum w:abstractNumId="24">
     <w:nsid w:val="6B014C31"/>
     <w:multiLevelType w:val="multilevel"/>
     <w:tmpl w:val="B942B7F6"/>
@@ -23945,7 +25977,7 @@
       </w:pPr>
     </w:lvl>
   </w:abstractNum>
-  <w:abstractNum w:abstractNumId="24">
+  <w:abstractNum w:abstractNumId="25">
     <w:nsid w:val="6DEC53A8"/>
     <w:multiLevelType w:val="multilevel"/>
     <w:tmpl w:val="1ED07D58"/>
@@ -24067,7 +26099,7 @@
       </w:rPr>
     </w:lvl>
   </w:abstractNum>
-  <w:abstractNum w:abstractNumId="25">
+  <w:abstractNum w:abstractNumId="26">
     <w:nsid w:val="6E323C9F"/>
     <w:multiLevelType w:val="multilevel"/>
     <w:tmpl w:val="D6ECDE2E"/>
@@ -24198,7 +26230,7 @@
       </w:rPr>
     </w:lvl>
   </w:abstractNum>
-  <w:abstractNum w:abstractNumId="26">
+  <w:abstractNum w:abstractNumId="27">
     <w:nsid w:val="6FC244C6"/>
     <w:multiLevelType w:val="multilevel"/>
     <w:tmpl w:val="543AC1BC"/>
@@ -24275,7 +26307,7 @@
       </w:rPr>
     </w:lvl>
   </w:abstractNum>
-  <w:abstractNum w:abstractNumId="27">
+  <w:abstractNum w:abstractNumId="28">
     <w:nsid w:val="70F716E7"/>
     <w:multiLevelType w:val="multilevel"/>
     <w:tmpl w:val="B942B7F6"/>
@@ -24370,7 +26402,7 @@
       </w:pPr>
     </w:lvl>
   </w:abstractNum>
-  <w:abstractNum w:abstractNumId="28">
+  <w:abstractNum w:abstractNumId="29">
     <w:nsid w:val="70F81E9E"/>
     <w:multiLevelType w:val="hybridMultilevel"/>
     <w:tmpl w:val="35182C6C"/>
@@ -24485,7 +26517,7 @@
       </w:rPr>
     </w:lvl>
   </w:abstractNum>
-  <w:abstractNum w:abstractNumId="29">
+  <w:abstractNum w:abstractNumId="30">
     <w:nsid w:val="743E3A54"/>
     <w:multiLevelType w:val="multilevel"/>
     <w:tmpl w:val="3518675A"/>
@@ -24616,7 +26648,7 @@
       </w:rPr>
     </w:lvl>
   </w:abstractNum>
-  <w:abstractNum w:abstractNumId="30">
+  <w:abstractNum w:abstractNumId="31">
     <w:nsid w:val="78F22C7E"/>
     <w:multiLevelType w:val="multilevel"/>
     <w:tmpl w:val="0C0A001F"/>
@@ -24705,7 +26737,7 @@
       </w:pPr>
     </w:lvl>
   </w:abstractNum>
-  <w:abstractNum w:abstractNumId="31">
+  <w:abstractNum w:abstractNumId="32">
     <w:nsid w:val="7A9B5B0B"/>
     <w:multiLevelType w:val="multilevel"/>
     <w:tmpl w:val="007CFEF6"/>
@@ -24827,7 +26859,7 @@
       </w:rPr>
     </w:lvl>
   </w:abstractNum>
-  <w:abstractNum w:abstractNumId="32">
+  <w:abstractNum w:abstractNumId="33">
     <w:nsid w:val="7AD63CCD"/>
     <w:multiLevelType w:val="multilevel"/>
     <w:tmpl w:val="0C0A001F"/>
@@ -24916,7 +26948,7 @@
       </w:pPr>
     </w:lvl>
   </w:abstractNum>
-  <w:abstractNum w:abstractNumId="33">
+  <w:abstractNum w:abstractNumId="34">
     <w:nsid w:val="7E7F1F15"/>
     <w:multiLevelType w:val="multilevel"/>
     <w:tmpl w:val="B942B7F6"/>
@@ -25015,25 +27047,25 @@
     <w:abstractNumId w:val="3"/>
   </w:num>
   <w:num w:numId="2">
-    <w:abstractNumId w:val="22"/>
+    <w:abstractNumId w:val="23"/>
   </w:num>
   <w:num w:numId="3">
-    <w:abstractNumId w:val="21"/>
+    <w:abstractNumId w:val="22"/>
   </w:num>
   <w:num w:numId="4">
     <w:abstractNumId w:val="11"/>
   </w:num>
   <w:num w:numId="5">
-    <w:abstractNumId w:val="19"/>
+    <w:abstractNumId w:val="20"/>
   </w:num>
   <w:num w:numId="6">
     <w:abstractNumId w:val="13"/>
   </w:num>
   <w:num w:numId="7">
-    <w:abstractNumId w:val="26"/>
+    <w:abstractNumId w:val="27"/>
   </w:num>
   <w:num w:numId="8">
-    <w:abstractNumId w:val="20"/>
+    <w:abstractNumId w:val="21"/>
   </w:num>
   <w:num w:numId="9">
     <w:abstractNumId w:val="16"/>
@@ -25048,16 +27080,16 @@
     <w:abstractNumId w:val="1"/>
   </w:num>
   <w:num w:numId="13">
-    <w:abstractNumId w:val="31"/>
+    <w:abstractNumId w:val="32"/>
   </w:num>
   <w:num w:numId="14">
-    <w:abstractNumId w:val="24"/>
+    <w:abstractNumId w:val="25"/>
   </w:num>
   <w:num w:numId="15">
     <w:abstractNumId w:val="0"/>
   </w:num>
   <w:num w:numId="16">
-    <w:abstractNumId w:val="29"/>
+    <w:abstractNumId w:val="30"/>
   </w:num>
   <w:num w:numId="17">
     <w:abstractNumId w:val="4"/>
@@ -25072,10 +27104,10 @@
     <w:abstractNumId w:val="14"/>
   </w:num>
   <w:num w:numId="21">
-    <w:abstractNumId w:val="25"/>
+    <w:abstractNumId w:val="26"/>
   </w:num>
   <w:num w:numId="22">
-    <w:abstractNumId w:val="32"/>
+    <w:abstractNumId w:val="33"/>
   </w:num>
   <w:num w:numId="23">
     <w:abstractNumId w:val="10"/>
@@ -25096,25 +27128,28 @@
     <w:abstractNumId w:val="8"/>
   </w:num>
   <w:num w:numId="29">
-    <w:abstractNumId w:val="27"/>
+    <w:abstractNumId w:val="28"/>
   </w:num>
   <w:num w:numId="30">
-    <w:abstractNumId w:val="23"/>
+    <w:abstractNumId w:val="24"/>
   </w:num>
   <w:num w:numId="31">
-    <w:abstractNumId w:val="33"/>
+    <w:abstractNumId w:val="34"/>
   </w:num>
   <w:num w:numId="32">
     <w:abstractNumId w:val="6"/>
   </w:num>
   <w:num w:numId="33">
-    <w:abstractNumId w:val="30"/>
+    <w:abstractNumId w:val="31"/>
   </w:num>
   <w:num w:numId="34">
-    <w:abstractNumId w:val="28"/>
+    <w:abstractNumId w:val="29"/>
   </w:num>
   <w:num w:numId="35">
     <w:abstractNumId w:val="17"/>
+  </w:num>
+  <w:num w:numId="36">
+    <w:abstractNumId w:val="19"/>
   </w:num>
 </w:numbering>
 </file>
@@ -26073,7 +28108,7 @@
 </file>
 
 <file path=customXml/itemProps2.xml><?xml version="1.0" encoding="utf-8"?>
-<ds:datastoreItem xmlns:ds="http://schemas.openxmlformats.org/officeDocument/2006/customXml" ds:itemID="{2C123F07-879E-47F4-8722-7D607F558BD4}">
+<ds:datastoreItem xmlns:ds="http://schemas.openxmlformats.org/officeDocument/2006/customXml" ds:itemID="{EA8CA7FD-5395-4964-AA85-AC8361D01977}">
   <ds:schemaRefs>
     <ds:schemaRef ds:uri="http://schemas.openxmlformats.org/officeDocument/2006/bibliography"/>
   </ds:schemaRefs>

</xml_diff>